<commit_message>
[update] updated the docs
</commit_message>
<xml_diff>
--- a/docs/JHONAR_IGANCIO_CV_2024_FINAL.docx
+++ b/docs/JHONAR_IGANCIO_CV_2024_FINAL.docx
@@ -16,6 +16,7 @@
       <w:r>
         <w:rPr>
           <w:noProof/>
+          <w:lang w:val="en-US"/>
         </w:rPr>
         <w:drawing>
           <wp:anchor distT="0" distB="0" distL="114300" distR="114300" simplePos="0" relativeHeight="251662336" behindDoc="1" locked="0" layoutInCell="1" allowOverlap="1">
@@ -348,7 +349,7 @@
             </w:pPr>
             <w:r>
               <w:pict>
-                <v:rect id="_x0000_i1025" style="width:0;height:1.5pt" o:hralign="center" o:hrstd="t" o:hr="t" fillcolor="#a0a0a0" stroked="f"/>
+                <v:rect id="_x0000_i1121" style="width:0;height:1.5pt" o:hralign="center" o:hrstd="t" o:hr="t" fillcolor="#a0a0a0" stroked="f"/>
               </w:pict>
             </w:r>
           </w:p>
@@ -877,7 +878,7 @@
             </w:r>
             <w:r>
               <w:pict>
-                <v:rect id="_x0000_i1026" style="width:0;height:1.5pt" o:hralign="center" o:hrstd="t" o:hr="t" fillcolor="#a0a0a0" stroked="f"/>
+                <v:rect id="_x0000_i1122" style="width:0;height:1.5pt" o:hralign="center" o:hrstd="t" o:hr="t" fillcolor="#a0a0a0" stroked="f"/>
               </w:pict>
             </w:r>
           </w:p>
@@ -1253,30 +1254,8 @@
               </w:rPr>
               <w:t>Typescript</w:t>
             </w:r>
-          </w:p>
-          <w:p>
-            <w:pPr>
-              <w:numPr>
-                <w:ilvl w:val="0"/>
-                <w:numId w:val="6"/>
-              </w:numPr>
-              <w:spacing w:before="100" w:beforeAutospacing="1" w:after="100" w:afterAutospacing="1" w:line="240" w:lineRule="auto"/>
-              <w:rPr>
-                <w:rFonts w:ascii="Archivo Light" w:eastAsia="Times New Roman" w:hAnsi="Archivo Light" w:cs="Times New Roman"/>
-                <w:sz w:val="18"/>
-                <w:szCs w:val="18"/>
-                <w:lang w:val="en-US"/>
-              </w:rPr>
-            </w:pPr>
-            <w:r>
-              <w:rPr>
-                <w:rFonts w:ascii="Archivo Light" w:eastAsia="Times New Roman" w:hAnsi="Archivo Light" w:cs="Times New Roman"/>
-                <w:sz w:val="18"/>
-                <w:szCs w:val="18"/>
-                <w:lang w:val="en-US"/>
-              </w:rPr>
-              <w:t>Firebase</w:t>
-            </w:r>
+            <w:bookmarkStart w:id="0" w:name="_GoBack"/>
+            <w:bookmarkEnd w:id="0"/>
           </w:p>
           <w:p>
             <w:pPr>
@@ -1334,6 +1313,48 @@
                 <w:lang w:val="en-US"/>
               </w:rPr>
               <w:t>, MySQL, MongoDB</w:t>
+            </w:r>
+            <w:r>
+              <w:rPr>
+                <w:rFonts w:ascii="Archivo Light" w:eastAsia="Times New Roman" w:hAnsi="Archivo Light" w:cs="Times New Roman"/>
+                <w:sz w:val="18"/>
+                <w:szCs w:val="18"/>
+                <w:lang w:val="en-US"/>
+              </w:rPr>
+              <w:t xml:space="preserve">, </w:t>
+            </w:r>
+            <w:proofErr w:type="spellStart"/>
+            <w:r>
+              <w:rPr>
+                <w:rFonts w:ascii="Archivo Light" w:eastAsia="Times New Roman" w:hAnsi="Archivo Light" w:cs="Times New Roman"/>
+                <w:sz w:val="18"/>
+                <w:szCs w:val="18"/>
+                <w:lang w:val="en-US"/>
+              </w:rPr>
+              <w:t>Redis</w:t>
+            </w:r>
+            <w:proofErr w:type="spellEnd"/>
+          </w:p>
+          <w:p>
+            <w:pPr>
+              <w:pStyle w:val="ListParagraph"/>
+              <w:spacing w:before="100" w:beforeAutospacing="1" w:after="100" w:afterAutospacing="1" w:line="240" w:lineRule="auto"/>
+              <w:ind w:left="450"/>
+              <w:rPr>
+                <w:rFonts w:ascii="Archivo Light" w:eastAsia="Times New Roman" w:hAnsi="Archivo Light" w:cs="Times New Roman"/>
+                <w:sz w:val="18"/>
+                <w:szCs w:val="18"/>
+                <w:lang w:val="en-US"/>
+              </w:rPr>
+            </w:pPr>
+            <w:r>
+              <w:rPr>
+                <w:rFonts w:ascii="Archivo Light" w:eastAsia="Times New Roman" w:hAnsi="Archivo Light" w:cs="Times New Roman"/>
+                <w:sz w:val="18"/>
+                <w:szCs w:val="18"/>
+                <w:lang w:val="en-US"/>
+              </w:rPr>
+              <w:t>Firebase</w:t>
             </w:r>
           </w:p>
           <w:p>
@@ -1577,7 +1598,7 @@
                 <w:szCs w:val="18"/>
                 <w:lang w:val="en-US"/>
               </w:rPr>
-              <w:t>Nuxtjs</w:t>
+              <w:t>Reactjs</w:t>
             </w:r>
             <w:proofErr w:type="spellEnd"/>
           </w:p>
@@ -1595,6 +1616,58 @@
                 <w:lang w:val="en-US"/>
               </w:rPr>
             </w:pPr>
+            <w:proofErr w:type="spellStart"/>
+            <w:r>
+              <w:rPr>
+                <w:rFonts w:ascii="Archivo Light" w:eastAsia="Times New Roman" w:hAnsi="Archivo Light" w:cs="Times New Roman"/>
+                <w:sz w:val="18"/>
+                <w:szCs w:val="18"/>
+                <w:lang w:val="en-US"/>
+              </w:rPr>
+              <w:t>Nuxtjs</w:t>
+            </w:r>
+            <w:proofErr w:type="spellEnd"/>
+          </w:p>
+          <w:p>
+            <w:pPr>
+              <w:numPr>
+                <w:ilvl w:val="0"/>
+                <w:numId w:val="9"/>
+              </w:numPr>
+              <w:spacing w:before="100" w:beforeAutospacing="1" w:after="100" w:afterAutospacing="1" w:line="240" w:lineRule="auto"/>
+              <w:rPr>
+                <w:rFonts w:ascii="Archivo Light" w:eastAsia="Times New Roman" w:hAnsi="Archivo Light" w:cs="Times New Roman"/>
+                <w:sz w:val="18"/>
+                <w:szCs w:val="18"/>
+                <w:lang w:val="en-US"/>
+              </w:rPr>
+            </w:pPr>
+            <w:proofErr w:type="spellStart"/>
+            <w:r>
+              <w:rPr>
+                <w:rFonts w:ascii="Archivo Light" w:eastAsia="Times New Roman" w:hAnsi="Archivo Light" w:cs="Times New Roman"/>
+                <w:sz w:val="18"/>
+                <w:szCs w:val="18"/>
+                <w:lang w:val="en-US"/>
+              </w:rPr>
+              <w:t>Vuejs</w:t>
+            </w:r>
+            <w:proofErr w:type="spellEnd"/>
+          </w:p>
+          <w:p>
+            <w:pPr>
+              <w:numPr>
+                <w:ilvl w:val="0"/>
+                <w:numId w:val="9"/>
+              </w:numPr>
+              <w:spacing w:before="100" w:beforeAutospacing="1" w:after="100" w:afterAutospacing="1" w:line="240" w:lineRule="auto"/>
+              <w:rPr>
+                <w:rFonts w:ascii="Archivo Light" w:eastAsia="Times New Roman" w:hAnsi="Archivo Light" w:cs="Times New Roman"/>
+                <w:sz w:val="18"/>
+                <w:szCs w:val="18"/>
+                <w:lang w:val="en-US"/>
+              </w:rPr>
+            </w:pPr>
             <w:r>
               <w:rPr>
                 <w:rFonts w:ascii="Archivo Light" w:eastAsia="Times New Roman" w:hAnsi="Archivo Light" w:cs="Times New Roman"/>
@@ -1603,6 +1676,15 @@
                 <w:lang w:val="en-US"/>
               </w:rPr>
               <w:t>SASS</w:t>
+            </w:r>
+            <w:r>
+              <w:rPr>
+                <w:rFonts w:ascii="Archivo Light" w:eastAsia="Times New Roman" w:hAnsi="Archivo Light" w:cs="Times New Roman"/>
+                <w:sz w:val="18"/>
+                <w:szCs w:val="18"/>
+                <w:lang w:val="en-US"/>
+              </w:rPr>
+              <w:t>/Tailwind</w:t>
             </w:r>
           </w:p>
           <w:p>
@@ -1882,7 +1964,7 @@
             </w:pPr>
             <w:r>
               <w:pict>
-                <v:rect id="_x0000_i1027" style="width:0;height:1.5pt" o:hralign="center" o:hrstd="t" o:hr="t" fillcolor="#a0a0a0" stroked="f"/>
+                <v:rect id="_x0000_i1123" style="width:0;height:1.5pt" o:hralign="center" o:hrstd="t" o:hr="t" fillcolor="#a0a0a0" stroked="f"/>
               </w:pict>
             </w:r>
           </w:p>
@@ -2027,7 +2109,7 @@
             </w:pPr>
             <w:r>
               <w:pict>
-                <v:rect id="_x0000_i1028" style="width:0;height:1.5pt" o:hralign="center" o:hrstd="t" o:hr="t" fillcolor="#a0a0a0" stroked="f"/>
+                <v:rect id="_x0000_i1124" style="width:0;height:1.5pt" o:hralign="center" o:hrstd="t" o:hr="t" fillcolor="#a0a0a0" stroked="f"/>
               </w:pict>
             </w:r>
           </w:p>
@@ -2797,17 +2879,7 @@
                 <w:szCs w:val="28"/>
                 <w:lang w:val="en-US"/>
               </w:rPr>
-              <w:t xml:space="preserve">  </w:t>
-            </w:r>
-            <w:r>
-              <w:rPr>
-                <w:rFonts w:asciiTheme="minorHAnsi" w:eastAsia="Montserrat Light" w:hAnsiTheme="minorHAnsi" w:cs="Montserrat Light"/>
-                <w:b/>
-                <w:sz w:val="28"/>
-                <w:szCs w:val="28"/>
-                <w:lang w:val="en-US"/>
-              </w:rPr>
-              <w:t>( OFFICE BASED )</w:t>
+              <w:t xml:space="preserve"> </w:t>
             </w:r>
           </w:p>
           <w:p>
@@ -2825,7 +2897,7 @@
             </w:pPr>
             <w:r>
               <w:pict>
-                <v:rect id="_x0000_i1029" style="width:0;height:1.5pt" o:hralign="center" o:hrstd="t" o:hr="t" fillcolor="#a0a0a0" stroked="f"/>
+                <v:rect id="_x0000_i1125" style="width:0;height:1.5pt" o:hralign="center" o:hrstd="t" o:hr="t" fillcolor="#a0a0a0" stroked="f"/>
               </w:pict>
             </w:r>
           </w:p>
@@ -2851,6 +2923,8 @@
                 <w:rFonts w:ascii="Archivo Light" w:eastAsia="Archivo SemiBold" w:hAnsi="Archivo Light" w:cs="Archivo SemiBold"/>
                 <w:sz w:val="20"/>
                 <w:szCs w:val="20"/>
+                <w:u w:val="single"/>
+                <w:lang w:val="en-US"/>
               </w:rPr>
             </w:pPr>
             <w:r>
@@ -2859,6 +2933,7 @@
                 <w:b/>
                 <w:sz w:val="20"/>
                 <w:szCs w:val="20"/>
+                <w:u w:val="single"/>
               </w:rPr>
               <w:t>Enterprise Bank Incorporation</w:t>
             </w:r>
@@ -2867,6 +2942,7 @@
                 <w:rFonts w:ascii="Archivo" w:eastAsia="Archivo SemiBold" w:hAnsi="Archivo" w:cs="Archivo SemiBold"/>
                 <w:sz w:val="20"/>
                 <w:szCs w:val="20"/>
+                <w:u w:val="single"/>
               </w:rPr>
               <w:t xml:space="preserve"> </w:t>
             </w:r>
@@ -2875,6 +2951,7 @@
                 <w:rFonts w:ascii="Archivo" w:eastAsia="Archivo SemiBold" w:hAnsi="Archivo" w:cs="Archivo SemiBold"/>
                 <w:sz w:val="20"/>
                 <w:szCs w:val="20"/>
+                <w:u w:val="single"/>
                 <w:lang w:val="en-US"/>
               </w:rPr>
               <w:t xml:space="preserve"> </w:t>
@@ -2884,6 +2961,7 @@
                 <w:rFonts w:ascii="Archivo Light" w:eastAsia="Questrial" w:hAnsi="Archivo Light" w:cs="Questrial"/>
                 <w:sz w:val="20"/>
                 <w:szCs w:val="20"/>
+                <w:u w:val="single"/>
                 <w:lang w:val="en-US"/>
               </w:rPr>
               <w:t>(</w:t>
@@ -2893,6 +2971,7 @@
                 <w:rFonts w:ascii="Archivo Light" w:eastAsia="Archivo SemiBold" w:hAnsi="Archivo Light" w:cs="Archivo SemiBold"/>
                 <w:sz w:val="20"/>
                 <w:szCs w:val="20"/>
+                <w:u w:val="single"/>
               </w:rPr>
               <w:t>Full stack Developer</w:t>
             </w:r>
@@ -2901,9 +2980,41 @@
                 <w:rFonts w:ascii="Archivo Light" w:eastAsia="Archivo SemiBold" w:hAnsi="Archivo Light" w:cs="Archivo SemiBold"/>
                 <w:sz w:val="20"/>
                 <w:szCs w:val="20"/>
+                <w:u w:val="single"/>
                 <w:lang w:val="en-US"/>
               </w:rPr>
               <w:t xml:space="preserve"> )</w:t>
+            </w:r>
+          </w:p>
+          <w:p>
+            <w:pPr>
+              <w:widowControl w:val="0"/>
+              <w:spacing w:line="288" w:lineRule="auto"/>
+              <w:ind w:right="223"/>
+              <w:rPr>
+                <w:rFonts w:ascii="Archivo Light" w:eastAsia="Archivo SemiBold" w:hAnsi="Archivo Light" w:cs="Archivo SemiBold"/>
+                <w:sz w:val="20"/>
+                <w:szCs w:val="20"/>
+                <w:lang w:val="en-US"/>
+              </w:rPr>
+            </w:pPr>
+            <w:r>
+              <w:rPr>
+                <w:rFonts w:ascii="Archivo Light" w:eastAsia="Archivo SemiBold" w:hAnsi="Archivo Light" w:cs="Archivo SemiBold"/>
+                <w:sz w:val="20"/>
+                <w:szCs w:val="20"/>
+                <w:lang w:val="en-US"/>
+              </w:rPr>
+              <w:t xml:space="preserve">                 </w:t>
+            </w:r>
+            <w:r>
+              <w:rPr>
+                <w:rFonts w:ascii="Archivo Light" w:eastAsia="Archivo SemiBold" w:hAnsi="Archivo Light" w:cs="Archivo SemiBold"/>
+                <w:sz w:val="20"/>
+                <w:szCs w:val="20"/>
+                <w:lang w:val="en-US"/>
+              </w:rPr>
+              <w:t>Office-based</w:t>
             </w:r>
           </w:p>
           <w:p>
@@ -3043,6 +3154,8 @@
                 <w:rFonts w:ascii="Archivo Light" w:eastAsia="Archivo SemiBold" w:hAnsi="Archivo Light" w:cs="Archivo SemiBold"/>
                 <w:sz w:val="20"/>
                 <w:szCs w:val="20"/>
+                <w:u w:val="single"/>
+                <w:lang w:val="en-US"/>
               </w:rPr>
             </w:pPr>
             <w:proofErr w:type="spellStart"/>
@@ -3052,6 +3165,7 @@
                 <w:b/>
                 <w:sz w:val="20"/>
                 <w:szCs w:val="20"/>
+                <w:u w:val="single"/>
                 <w:lang w:val="en-US"/>
               </w:rPr>
               <w:t>Bywave</w:t>
@@ -3063,6 +3177,7 @@
                 <w:b/>
                 <w:sz w:val="20"/>
                 <w:szCs w:val="20"/>
+                <w:u w:val="single"/>
                 <w:lang w:val="en-US"/>
               </w:rPr>
               <w:t xml:space="preserve"> </w:t>
@@ -3072,6 +3187,7 @@
                 <w:rFonts w:ascii="Archivo Light" w:eastAsia="Questrial" w:hAnsi="Archivo Light" w:cs="Questrial"/>
                 <w:sz w:val="20"/>
                 <w:szCs w:val="20"/>
+                <w:u w:val="single"/>
                 <w:lang w:val="en-US"/>
               </w:rPr>
               <w:t>(</w:t>
@@ -3080,6 +3196,7 @@
               <w:rPr>
                 <w:rFonts w:ascii="Archivo Light" w:eastAsia="Questrial" w:hAnsi="Archivo Light" w:cs="Questrial"/>
                 <w:b/>
+                <w:u w:val="single"/>
                 <w:lang w:val="en-US"/>
               </w:rPr>
               <w:t xml:space="preserve"> </w:t>
@@ -3089,6 +3206,7 @@
                 <w:rFonts w:ascii="Archivo Light" w:eastAsia="Archivo SemiBold" w:hAnsi="Archivo Light" w:cs="Archivo SemiBold"/>
                 <w:sz w:val="20"/>
                 <w:szCs w:val="20"/>
+                <w:u w:val="single"/>
                 <w:lang w:val="en-US"/>
               </w:rPr>
               <w:t>Full-stack</w:t>
@@ -3098,6 +3216,7 @@
                 <w:rFonts w:ascii="Archivo Light" w:eastAsia="Archivo SemiBold" w:hAnsi="Archivo Light" w:cs="Archivo SemiBold"/>
                 <w:sz w:val="20"/>
                 <w:szCs w:val="20"/>
+                <w:u w:val="single"/>
                 <w:lang w:val="en-US"/>
               </w:rPr>
               <w:t xml:space="preserve"> </w:t>
@@ -3107,6 +3226,7 @@
                 <w:rFonts w:ascii="Archivo Light" w:eastAsia="Archivo SemiBold" w:hAnsi="Archivo Light" w:cs="Archivo SemiBold"/>
                 <w:sz w:val="20"/>
                 <w:szCs w:val="20"/>
+                <w:u w:val="single"/>
                 <w:lang w:val="en-US"/>
               </w:rPr>
               <w:t>Developer</w:t>
@@ -3116,9 +3236,31 @@
                 <w:rFonts w:ascii="Archivo Light" w:eastAsia="Archivo SemiBold" w:hAnsi="Archivo Light" w:cs="Archivo SemiBold"/>
                 <w:sz w:val="20"/>
                 <w:szCs w:val="20"/>
+                <w:u w:val="single"/>
                 <w:lang w:val="en-US"/>
               </w:rPr>
               <w:t>)</w:t>
+            </w:r>
+          </w:p>
+          <w:p>
+            <w:pPr>
+              <w:widowControl w:val="0"/>
+              <w:spacing w:line="288" w:lineRule="auto"/>
+              <w:ind w:left="850" w:right="223"/>
+              <w:rPr>
+                <w:rFonts w:ascii="Archivo Light" w:eastAsia="Archivo SemiBold" w:hAnsi="Archivo Light" w:cs="Archivo SemiBold"/>
+                <w:sz w:val="20"/>
+                <w:szCs w:val="20"/>
+              </w:rPr>
+            </w:pPr>
+            <w:r>
+              <w:rPr>
+                <w:rFonts w:ascii="Archivo Light" w:eastAsia="Archivo SemiBold" w:hAnsi="Archivo Light" w:cs="Archivo SemiBold"/>
+                <w:sz w:val="20"/>
+                <w:szCs w:val="20"/>
+                <w:lang w:val="en-US"/>
+              </w:rPr>
+              <w:t>Office-based</w:t>
             </w:r>
           </w:p>
           <w:p>
@@ -3324,7 +3466,36 @@
                 <w:szCs w:val="18"/>
                 <w:lang w:val="en-US"/>
               </w:rPr>
-              <w:t xml:space="preserve">, Firebase, </w:t>
+              <w:t>,</w:t>
+            </w:r>
+            <w:r>
+              <w:rPr>
+                <w:rFonts w:ascii="Archivo Light" w:eastAsia="Archivo Light" w:hAnsi="Archivo Light" w:cs="Archivo Light"/>
+                <w:sz w:val="18"/>
+                <w:szCs w:val="18"/>
+                <w:lang w:val="en-US"/>
+              </w:rPr>
+              <w:t xml:space="preserve"> </w:t>
+            </w:r>
+            <w:proofErr w:type="spellStart"/>
+            <w:r>
+              <w:rPr>
+                <w:rFonts w:ascii="Archivo Light" w:eastAsia="Archivo Light" w:hAnsi="Archivo Light" w:cs="Archivo Light"/>
+                <w:sz w:val="18"/>
+                <w:szCs w:val="18"/>
+                <w:lang w:val="en-US"/>
+              </w:rPr>
+              <w:t>Reactjs</w:t>
+            </w:r>
+            <w:proofErr w:type="spellEnd"/>
+            <w:r>
+              <w:rPr>
+                <w:rFonts w:ascii="Archivo Light" w:eastAsia="Archivo Light" w:hAnsi="Archivo Light" w:cs="Archivo Light"/>
+                <w:sz w:val="18"/>
+                <w:szCs w:val="18"/>
+                <w:lang w:val="en-US"/>
+              </w:rPr>
+              <w:t xml:space="preserve"> Firebase, </w:t>
             </w:r>
             <w:proofErr w:type="spellStart"/>
             <w:r>
@@ -3414,13 +3585,113 @@
           <w:p>
             <w:pPr>
               <w:widowControl w:val="0"/>
+              <w:spacing w:line="300" w:lineRule="auto"/>
+              <w:ind w:left="1170" w:right="365"/>
+              <w:rPr>
+                <w:rFonts w:ascii="Archivo Light" w:eastAsia="Archivo Light" w:hAnsi="Archivo Light" w:cs="Archivo Light"/>
+                <w:sz w:val="18"/>
+                <w:szCs w:val="18"/>
+                <w:lang w:val="en-US"/>
+              </w:rPr>
+            </w:pPr>
+          </w:p>
+          <w:p>
+            <w:pPr>
+              <w:widowControl w:val="0"/>
+              <w:spacing w:line="300" w:lineRule="auto"/>
+              <w:ind w:left="1170" w:right="365"/>
+              <w:rPr>
+                <w:rFonts w:ascii="Archivo Light" w:eastAsia="Archivo Light" w:hAnsi="Archivo Light" w:cs="Archivo Light"/>
+                <w:sz w:val="18"/>
+                <w:szCs w:val="18"/>
+                <w:lang w:val="en-US"/>
+              </w:rPr>
+            </w:pPr>
+          </w:p>
+          <w:p>
+            <w:pPr>
+              <w:widowControl w:val="0"/>
+              <w:spacing w:line="300" w:lineRule="auto"/>
+              <w:ind w:left="1170" w:right="365"/>
+              <w:rPr>
+                <w:rFonts w:ascii="Archivo Light" w:eastAsia="Archivo Light" w:hAnsi="Archivo Light" w:cs="Archivo Light"/>
+                <w:sz w:val="18"/>
+                <w:szCs w:val="18"/>
+              </w:rPr>
+            </w:pPr>
+          </w:p>
+          <w:p>
+            <w:pPr>
+              <w:widowControl w:val="0"/>
+              <w:spacing w:line="300" w:lineRule="auto"/>
+              <w:ind w:left="1170" w:right="365"/>
+              <w:rPr>
+                <w:rFonts w:ascii="Archivo Light" w:eastAsia="Archivo Light" w:hAnsi="Archivo Light" w:cs="Archivo Light"/>
+                <w:sz w:val="18"/>
+                <w:szCs w:val="18"/>
+                <w:lang w:val="en-US"/>
+              </w:rPr>
+            </w:pPr>
+          </w:p>
+          <w:p>
+            <w:pPr>
+              <w:widowControl w:val="0"/>
               <w:spacing w:line="288" w:lineRule="auto"/>
               <w:ind w:left="850" w:right="223"/>
               <w:rPr>
+                <w:rFonts w:ascii="Archivo Light" w:eastAsia="Archivo SemiBold" w:hAnsi="Archivo Light" w:cs="Archivo SemiBold"/>
+                <w:sz w:val="20"/>
+                <w:szCs w:val="20"/>
+                <w:u w:val="single"/>
+                <w:lang w:val="en-US"/>
+              </w:rPr>
+            </w:pPr>
+            <w:r>
+              <w:rPr>
                 <w:rFonts w:ascii="Archivo" w:eastAsia="Questrial" w:hAnsi="Archivo" w:cs="Questrial"/>
                 <w:b/>
-              </w:rPr>
-            </w:pPr>
+                <w:u w:val="single"/>
+              </w:rPr>
+              <w:t>Med4Care</w:t>
+            </w:r>
+            <w:r>
+              <w:rPr>
+                <w:rFonts w:ascii="Archivo" w:eastAsia="Questrial" w:hAnsi="Archivo" w:cs="Questrial"/>
+                <w:b/>
+                <w:u w:val="single"/>
+                <w:lang w:val="en-US"/>
+              </w:rPr>
+              <w:t xml:space="preserve"> </w:t>
+            </w:r>
+            <w:r>
+              <w:rPr>
+                <w:rFonts w:ascii="Archivo" w:eastAsia="Questrial" w:hAnsi="Archivo" w:cs="Questrial"/>
+                <w:sz w:val="20"/>
+                <w:szCs w:val="20"/>
+                <w:u w:val="single"/>
+                <w:lang w:val="en-US"/>
+              </w:rPr>
+              <w:t>(</w:t>
+            </w:r>
+            <w:r>
+              <w:rPr>
+                <w:rFonts w:ascii="Archivo" w:eastAsia="Questrial" w:hAnsi="Archivo" w:cs="Questrial"/>
+                <w:b/>
+                <w:u w:val="single"/>
+                <w:lang w:val="en-US"/>
+              </w:rPr>
+              <w:t xml:space="preserve"> </w:t>
+            </w:r>
+            <w:r>
+              <w:rPr>
+                <w:rFonts w:ascii="Archivo Light" w:eastAsia="Archivo SemiBold" w:hAnsi="Archivo Light" w:cs="Archivo SemiBold"/>
+                <w:sz w:val="20"/>
+                <w:szCs w:val="20"/>
+                <w:u w:val="single"/>
+                <w:lang w:val="en-US"/>
+              </w:rPr>
+              <w:t>Full-stack Developer )</w:t>
+            </w:r>
           </w:p>
           <w:p>
             <w:pPr>
@@ -3428,10 +3699,400 @@
               <w:spacing w:line="288" w:lineRule="auto"/>
               <w:ind w:left="850" w:right="223"/>
               <w:rPr>
+                <w:rFonts w:ascii="Archivo Light" w:eastAsia="Archivo SemiBold" w:hAnsi="Archivo Light" w:cs="Archivo SemiBold"/>
+                <w:sz w:val="20"/>
+                <w:szCs w:val="20"/>
+              </w:rPr>
+            </w:pPr>
+            <w:r>
+              <w:rPr>
+                <w:rFonts w:ascii="Archivo Light" w:eastAsia="Archivo SemiBold" w:hAnsi="Archivo Light" w:cs="Archivo SemiBold"/>
+                <w:sz w:val="20"/>
+                <w:szCs w:val="20"/>
+                <w:lang w:val="en-US"/>
+              </w:rPr>
+              <w:t>Home</w:t>
+            </w:r>
+            <w:r>
+              <w:rPr>
+                <w:rFonts w:ascii="Archivo Light" w:eastAsia="Archivo SemiBold" w:hAnsi="Archivo Light" w:cs="Archivo SemiBold"/>
+                <w:sz w:val="20"/>
+                <w:szCs w:val="20"/>
+                <w:lang w:val="en-US"/>
+              </w:rPr>
+              <w:t>-based</w:t>
+            </w:r>
+          </w:p>
+          <w:p>
+            <w:pPr>
+              <w:widowControl w:val="0"/>
+              <w:spacing w:line="288" w:lineRule="auto"/>
+              <w:ind w:left="850" w:right="223"/>
+              <w:rPr>
+                <w:rFonts w:ascii="Archivo Light" w:eastAsia="Archivo SemiBold" w:hAnsi="Archivo Light" w:cs="Archivo SemiBold"/>
+                <w:sz w:val="20"/>
+                <w:szCs w:val="20"/>
+                <w:lang w:val="en-US"/>
+              </w:rPr>
+            </w:pPr>
+            <w:r>
+              <w:rPr>
+                <w:rFonts w:ascii="Archivo Light" w:eastAsia="Archivo SemiBold" w:hAnsi="Archivo Light" w:cs="Archivo SemiBold"/>
+                <w:sz w:val="20"/>
+                <w:szCs w:val="20"/>
+                <w:lang w:val="en-US"/>
+              </w:rPr>
+              <w:t>Italy</w:t>
+            </w:r>
+          </w:p>
+          <w:p>
+            <w:pPr>
+              <w:widowControl w:val="0"/>
+              <w:spacing w:line="300" w:lineRule="auto"/>
+              <w:ind w:right="365"/>
+              <w:rPr>
+                <w:rFonts w:ascii="Archivo Light" w:eastAsia="Archivo Light" w:hAnsi="Archivo Light" w:cs="Archivo Light"/>
+                <w:sz w:val="18"/>
+                <w:szCs w:val="18"/>
+                <w:lang w:val="en-US"/>
+              </w:rPr>
+            </w:pPr>
+            <w:r>
+              <w:rPr>
+                <w:rFonts w:ascii="Archivo" w:eastAsia="Archivo" w:hAnsi="Archivo" w:cs="Archivo"/>
+                <w:i/>
+                <w:sz w:val="20"/>
+                <w:szCs w:val="20"/>
+                <w:lang w:val="en-US"/>
+              </w:rPr>
+              <w:t xml:space="preserve">                 Nov.</w:t>
+            </w:r>
+            <w:r>
+              <w:rPr>
+                <w:rFonts w:ascii="Archivo" w:eastAsia="Archivo" w:hAnsi="Archivo" w:cs="Archivo"/>
+                <w:i/>
+                <w:sz w:val="20"/>
+                <w:szCs w:val="20"/>
+              </w:rPr>
+              <w:t xml:space="preserve"> 201</w:t>
+            </w:r>
+            <w:r>
+              <w:rPr>
+                <w:rFonts w:ascii="Archivo" w:eastAsia="Archivo" w:hAnsi="Archivo" w:cs="Archivo"/>
+                <w:i/>
+                <w:sz w:val="20"/>
+                <w:szCs w:val="20"/>
+                <w:lang w:val="en-US"/>
+              </w:rPr>
+              <w:t>7</w:t>
+            </w:r>
+            <w:r>
+              <w:rPr>
+                <w:rFonts w:ascii="Archivo" w:eastAsia="Archivo" w:hAnsi="Archivo" w:cs="Archivo"/>
+                <w:i/>
+                <w:sz w:val="20"/>
+                <w:szCs w:val="20"/>
+              </w:rPr>
+              <w:t xml:space="preserve"> – </w:t>
+            </w:r>
+            <w:r>
+              <w:rPr>
+                <w:rFonts w:ascii="Archivo" w:eastAsia="Archivo" w:hAnsi="Archivo" w:cs="Archivo"/>
+                <w:i/>
+                <w:sz w:val="20"/>
+                <w:szCs w:val="20"/>
+                <w:lang w:val="en-US"/>
+              </w:rPr>
+              <w:t>Dec</w:t>
+            </w:r>
+            <w:r>
+              <w:rPr>
+                <w:rFonts w:ascii="Archivo" w:eastAsia="Archivo" w:hAnsi="Archivo" w:cs="Archivo"/>
+                <w:i/>
+                <w:sz w:val="20"/>
+                <w:szCs w:val="20"/>
+              </w:rPr>
+              <w:t xml:space="preserve"> 201</w:t>
+            </w:r>
+            <w:r>
+              <w:rPr>
+                <w:rFonts w:ascii="Archivo" w:eastAsia="Archivo" w:hAnsi="Archivo" w:cs="Archivo"/>
+                <w:i/>
+                <w:sz w:val="20"/>
+                <w:szCs w:val="20"/>
+                <w:lang w:val="en-US"/>
+              </w:rPr>
+              <w:t>9</w:t>
+            </w:r>
+          </w:p>
+          <w:p>
+            <w:pPr>
+              <w:pStyle w:val="ListParagraph"/>
+              <w:widowControl w:val="0"/>
+              <w:numPr>
+                <w:ilvl w:val="0"/>
+                <w:numId w:val="2"/>
+              </w:numPr>
+              <w:spacing w:line="288" w:lineRule="auto"/>
+              <w:ind w:right="223"/>
+              <w:rPr>
                 <w:rFonts w:ascii="Archivo" w:eastAsia="Questrial" w:hAnsi="Archivo" w:cs="Questrial"/>
                 <w:b/>
               </w:rPr>
             </w:pPr>
+            <w:r>
+              <w:rPr>
+                <w:rFonts w:ascii="Archivo Light" w:eastAsia="Archivo Light" w:hAnsi="Archivo Light" w:cs="Archivo Light"/>
+                <w:sz w:val="18"/>
+                <w:szCs w:val="18"/>
+                <w:lang w:val="en-US"/>
+              </w:rPr>
+              <w:t xml:space="preserve">Developed and maintained customized modules using </w:t>
+            </w:r>
+            <w:proofErr w:type="spellStart"/>
+            <w:r>
+              <w:rPr>
+                <w:rFonts w:ascii="Archivo Light" w:eastAsia="Archivo Light" w:hAnsi="Archivo Light" w:cs="Archivo Light"/>
+                <w:sz w:val="18"/>
+                <w:szCs w:val="18"/>
+                <w:lang w:val="en-US"/>
+              </w:rPr>
+              <w:t>Laravel</w:t>
+            </w:r>
+            <w:proofErr w:type="spellEnd"/>
+            <w:r>
+              <w:rPr>
+                <w:rFonts w:ascii="Archivo Light" w:eastAsia="Archivo Light" w:hAnsi="Archivo Light" w:cs="Archivo Light"/>
+                <w:sz w:val="18"/>
+                <w:szCs w:val="18"/>
+                <w:lang w:val="en-US"/>
+              </w:rPr>
+              <w:t xml:space="preserve">, </w:t>
+            </w:r>
+            <w:proofErr w:type="spellStart"/>
+            <w:r>
+              <w:rPr>
+                <w:rFonts w:ascii="Archivo Light" w:eastAsia="Archivo Light" w:hAnsi="Archivo Light" w:cs="Archivo Light"/>
+                <w:sz w:val="18"/>
+                <w:szCs w:val="18"/>
+                <w:lang w:val="en-US"/>
+              </w:rPr>
+              <w:t>Jquery</w:t>
+            </w:r>
+            <w:proofErr w:type="spellEnd"/>
+            <w:r>
+              <w:rPr>
+                <w:rFonts w:ascii="Archivo Light" w:eastAsia="Archivo Light" w:hAnsi="Archivo Light" w:cs="Archivo Light"/>
+                <w:sz w:val="18"/>
+                <w:szCs w:val="18"/>
+                <w:lang w:val="en-US"/>
+              </w:rPr>
+              <w:t xml:space="preserve">, </w:t>
+            </w:r>
+            <w:proofErr w:type="spellStart"/>
+            <w:r>
+              <w:rPr>
+                <w:rFonts w:ascii="Archivo Light" w:eastAsia="Archivo Light" w:hAnsi="Archivo Light" w:cs="Archivo Light"/>
+                <w:sz w:val="18"/>
+                <w:szCs w:val="18"/>
+                <w:lang w:val="en-US"/>
+              </w:rPr>
+              <w:t>Vue</w:t>
+            </w:r>
+            <w:proofErr w:type="spellEnd"/>
+            <w:r>
+              <w:rPr>
+                <w:rFonts w:ascii="Archivo Light" w:eastAsia="Archivo Light" w:hAnsi="Archivo Light" w:cs="Archivo Light"/>
+                <w:sz w:val="18"/>
+                <w:szCs w:val="18"/>
+                <w:lang w:val="en-US"/>
+              </w:rPr>
+              <w:t xml:space="preserve">, </w:t>
+            </w:r>
+            <w:proofErr w:type="spellStart"/>
+            <w:r>
+              <w:rPr>
+                <w:rFonts w:ascii="Archivo Light" w:eastAsia="Archivo Light" w:hAnsi="Archivo Light" w:cs="Archivo Light"/>
+                <w:sz w:val="18"/>
+                <w:szCs w:val="18"/>
+                <w:lang w:val="en-US"/>
+              </w:rPr>
+              <w:t>Reactjs</w:t>
+            </w:r>
+            <w:proofErr w:type="spellEnd"/>
+            <w:r>
+              <w:rPr>
+                <w:rFonts w:ascii="Archivo Light" w:eastAsia="Archivo Light" w:hAnsi="Archivo Light" w:cs="Archivo Light"/>
+                <w:sz w:val="18"/>
+                <w:szCs w:val="18"/>
+                <w:lang w:val="en-US"/>
+              </w:rPr>
+              <w:t xml:space="preserve">, </w:t>
+            </w:r>
+            <w:proofErr w:type="spellStart"/>
+            <w:r>
+              <w:rPr>
+                <w:rFonts w:ascii="Archivo Light" w:eastAsia="Archivo Light" w:hAnsi="Archivo Light" w:cs="Archivo Light"/>
+                <w:sz w:val="18"/>
+                <w:szCs w:val="18"/>
+                <w:lang w:val="en-US"/>
+              </w:rPr>
+              <w:t>Nodejs</w:t>
+            </w:r>
+            <w:proofErr w:type="spellEnd"/>
+            <w:r>
+              <w:rPr>
+                <w:rFonts w:ascii="Archivo Light" w:eastAsia="Archivo Light" w:hAnsi="Archivo Light" w:cs="Archivo Light"/>
+                <w:sz w:val="18"/>
+                <w:szCs w:val="18"/>
+                <w:lang w:val="en-US"/>
+              </w:rPr>
+              <w:t xml:space="preserve">, </w:t>
+            </w:r>
+            <w:proofErr w:type="spellStart"/>
+            <w:r>
+              <w:rPr>
+                <w:rFonts w:ascii="Archivo Light" w:eastAsia="Archivo Light" w:hAnsi="Archivo Light" w:cs="Archivo Light"/>
+                <w:sz w:val="18"/>
+                <w:szCs w:val="18"/>
+                <w:lang w:val="en-US"/>
+              </w:rPr>
+              <w:t>Expressjs</w:t>
+            </w:r>
+            <w:proofErr w:type="spellEnd"/>
+            <w:r>
+              <w:rPr>
+                <w:rFonts w:ascii="Archivo Light" w:eastAsia="Archivo Light" w:hAnsi="Archivo Light" w:cs="Archivo Light"/>
+                <w:sz w:val="18"/>
+                <w:szCs w:val="18"/>
+                <w:lang w:val="en-US"/>
+              </w:rPr>
+              <w:t xml:space="preserve"> and </w:t>
+            </w:r>
+            <w:proofErr w:type="spellStart"/>
+            <w:r>
+              <w:rPr>
+                <w:rFonts w:ascii="Archivo Light" w:eastAsia="Archivo Light" w:hAnsi="Archivo Light" w:cs="Archivo Light"/>
+                <w:sz w:val="18"/>
+                <w:szCs w:val="18"/>
+                <w:lang w:val="en-US"/>
+              </w:rPr>
+              <w:t>Mysql</w:t>
+            </w:r>
+            <w:proofErr w:type="spellEnd"/>
+            <w:r>
+              <w:rPr>
+                <w:rFonts w:ascii="Archivo Light" w:eastAsia="Archivo Light" w:hAnsi="Archivo Light" w:cs="Archivo Light"/>
+                <w:sz w:val="18"/>
+                <w:szCs w:val="18"/>
+                <w:lang w:val="en-US"/>
+              </w:rPr>
+              <w:t>, MongoDB</w:t>
+            </w:r>
+            <w:r>
+              <w:rPr>
+                <w:rFonts w:ascii="Archivo Light" w:eastAsia="Archivo Light" w:hAnsi="Archivo Light" w:cs="Archivo Light"/>
+                <w:sz w:val="18"/>
+                <w:szCs w:val="18"/>
+                <w:lang w:val="en-US"/>
+              </w:rPr>
+              <w:t>.</w:t>
+            </w:r>
+          </w:p>
+          <w:p>
+            <w:pPr>
+              <w:pStyle w:val="ListParagraph"/>
+              <w:widowControl w:val="0"/>
+              <w:numPr>
+                <w:ilvl w:val="0"/>
+                <w:numId w:val="2"/>
+              </w:numPr>
+              <w:spacing w:line="288" w:lineRule="auto"/>
+              <w:ind w:right="223"/>
+              <w:rPr>
+                <w:rFonts w:ascii="Archivo" w:eastAsia="Questrial" w:hAnsi="Archivo" w:cs="Questrial"/>
+                <w:b/>
+              </w:rPr>
+            </w:pPr>
+            <w:r>
+              <w:rPr>
+                <w:rFonts w:ascii="Archivo Light" w:eastAsia="Archivo Light" w:hAnsi="Archivo Light" w:cs="Archivo Light"/>
+                <w:sz w:val="18"/>
+                <w:szCs w:val="18"/>
+                <w:lang w:val="en-US"/>
+              </w:rPr>
+              <w:t>Developed</w:t>
+            </w:r>
+            <w:r>
+              <w:rPr>
+                <w:rFonts w:ascii="Archivo Light" w:eastAsia="Archivo Light" w:hAnsi="Archivo Light" w:cs="Archivo Light"/>
+                <w:sz w:val="18"/>
+                <w:szCs w:val="18"/>
+                <w:lang w:val="en-US"/>
+              </w:rPr>
+              <w:t xml:space="preserve"> hospital related projects.</w:t>
+            </w:r>
+          </w:p>
+          <w:p>
+            <w:pPr>
+              <w:pStyle w:val="ListParagraph"/>
+              <w:widowControl w:val="0"/>
+              <w:numPr>
+                <w:ilvl w:val="0"/>
+                <w:numId w:val="2"/>
+              </w:numPr>
+              <w:spacing w:line="288" w:lineRule="auto"/>
+              <w:ind w:right="223"/>
+              <w:rPr>
+                <w:rFonts w:ascii="Archivo" w:eastAsia="Questrial" w:hAnsi="Archivo" w:cs="Questrial"/>
+                <w:b/>
+              </w:rPr>
+            </w:pPr>
+            <w:r>
+              <w:rPr>
+                <w:rFonts w:ascii="Archivo Light" w:eastAsia="Archivo Light" w:hAnsi="Archivo Light" w:cs="Archivo Light"/>
+                <w:sz w:val="18"/>
+                <w:szCs w:val="18"/>
+                <w:lang w:val="en-US"/>
+              </w:rPr>
+              <w:t>Develop a CMS for doctor’s Profiling</w:t>
+            </w:r>
+          </w:p>
+          <w:p>
+            <w:pPr>
+              <w:pStyle w:val="ListParagraph"/>
+              <w:widowControl w:val="0"/>
+              <w:numPr>
+                <w:ilvl w:val="0"/>
+                <w:numId w:val="2"/>
+              </w:numPr>
+              <w:spacing w:line="288" w:lineRule="auto"/>
+              <w:ind w:right="223"/>
+              <w:rPr>
+                <w:rFonts w:ascii="Archivo" w:eastAsia="Questrial" w:hAnsi="Archivo" w:cs="Questrial"/>
+                <w:b/>
+              </w:rPr>
+            </w:pPr>
+            <w:r>
+              <w:rPr>
+                <w:rFonts w:ascii="Archivo Light" w:eastAsia="Archivo Light" w:hAnsi="Archivo Light" w:cs="Archivo Light"/>
+                <w:sz w:val="18"/>
+                <w:szCs w:val="18"/>
+                <w:lang w:val="en-US"/>
+              </w:rPr>
+              <w:t>Dynamic articles for any symptoms of sickness and remedies linked to dynamic actors or doctors.</w:t>
+            </w:r>
+          </w:p>
+          <w:p>
+            <w:pPr>
+              <w:widowControl w:val="0"/>
+              <w:spacing w:line="288" w:lineRule="auto"/>
+              <w:ind w:right="223"/>
+              <w:rPr>
+                <w:rFonts w:ascii="Archivo" w:eastAsia="Questrial" w:hAnsi="Archivo" w:cs="Questrial"/>
+                <w:b/>
+              </w:rPr>
+            </w:pPr>
           </w:p>
           <w:p>
             <w:pPr>
@@ -3439,10 +4100,50 @@
               <w:spacing w:line="288" w:lineRule="auto"/>
               <w:ind w:left="850" w:right="223"/>
               <w:rPr>
+                <w:rFonts w:ascii="Archivo" w:eastAsia="Archivo SemiBold" w:hAnsi="Archivo" w:cs="Archivo SemiBold"/>
+                <w:sz w:val="20"/>
+                <w:szCs w:val="20"/>
+                <w:u w:val="single"/>
+                <w:lang w:val="en-US"/>
+              </w:rPr>
+            </w:pPr>
+            <w:r>
+              <w:rPr>
                 <w:rFonts w:ascii="Archivo" w:eastAsia="Questrial" w:hAnsi="Archivo" w:cs="Questrial"/>
                 <w:b/>
-              </w:rPr>
-            </w:pPr>
+                <w:u w:val="single"/>
+              </w:rPr>
+              <w:t>CRESCODE</w:t>
+            </w:r>
+            <w:r>
+              <w:rPr>
+                <w:rFonts w:ascii="Archivo" w:eastAsia="Questrial" w:hAnsi="Archivo" w:cs="Questrial"/>
+                <w:b/>
+                <w:u w:val="single"/>
+                <w:lang w:val="en-US"/>
+              </w:rPr>
+              <w:t xml:space="preserve"> </w:t>
+            </w:r>
+            <w:r>
+              <w:rPr>
+                <w:rFonts w:ascii="Archivo" w:eastAsia="Questrial" w:hAnsi="Archivo" w:cs="Questrial"/>
+                <w:sz w:val="20"/>
+                <w:szCs w:val="20"/>
+                <w:u w:val="single"/>
+                <w:lang w:val="en-US"/>
+              </w:rPr>
+              <w:t xml:space="preserve">( </w:t>
+            </w:r>
+            <w:r>
+              <w:rPr>
+                <w:rFonts w:ascii="Archivo Light" w:eastAsia="Archivo SemiBold" w:hAnsi="Archivo Light" w:cs="Archivo SemiBold"/>
+                <w:sz w:val="20"/>
+                <w:szCs w:val="20"/>
+                <w:u w:val="single"/>
+                <w:lang w:val="en-US"/>
+              </w:rPr>
+              <w:t>API Engineer )</w:t>
+            </w:r>
           </w:p>
           <w:p>
             <w:pPr>
@@ -3450,10 +4151,327 @@
               <w:spacing w:line="288" w:lineRule="auto"/>
               <w:ind w:left="850" w:right="223"/>
               <w:rPr>
+                <w:rFonts w:ascii="Archivo Light" w:eastAsia="Archivo SemiBold" w:hAnsi="Archivo Light" w:cs="Archivo SemiBold"/>
+                <w:sz w:val="20"/>
+                <w:szCs w:val="20"/>
+              </w:rPr>
+            </w:pPr>
+            <w:r>
+              <w:rPr>
+                <w:rFonts w:ascii="Archivo Light" w:eastAsia="Archivo SemiBold" w:hAnsi="Archivo Light" w:cs="Archivo SemiBold"/>
+                <w:sz w:val="20"/>
+                <w:szCs w:val="20"/>
+                <w:lang w:val="en-US"/>
+              </w:rPr>
+              <w:t>Home-based</w:t>
+            </w:r>
+          </w:p>
+          <w:p>
+            <w:pPr>
+              <w:widowControl w:val="0"/>
+              <w:spacing w:line="288" w:lineRule="auto"/>
+              <w:ind w:left="850" w:right="223"/>
+              <w:rPr>
+                <w:rFonts w:ascii="Archivo Light" w:eastAsia="Archivo SemiBold" w:hAnsi="Archivo Light" w:cs="Archivo SemiBold"/>
+                <w:sz w:val="20"/>
+                <w:szCs w:val="20"/>
+              </w:rPr>
+            </w:pPr>
+            <w:r>
+              <w:rPr>
+                <w:rFonts w:ascii="Archivo Light" w:eastAsia="Archivo SemiBold" w:hAnsi="Archivo Light" w:cs="Archivo SemiBold"/>
+                <w:sz w:val="20"/>
+                <w:szCs w:val="20"/>
+                <w:lang w:val="en-US"/>
+              </w:rPr>
+              <w:t>Italy based</w:t>
+            </w:r>
+          </w:p>
+          <w:p>
+            <w:pPr>
+              <w:widowControl w:val="0"/>
+              <w:spacing w:line="300" w:lineRule="auto"/>
+              <w:ind w:right="365"/>
+              <w:rPr>
+                <w:rFonts w:ascii="Archivo Light" w:eastAsia="Archivo Light" w:hAnsi="Archivo Light" w:cs="Archivo Light"/>
+                <w:sz w:val="18"/>
+                <w:szCs w:val="18"/>
+                <w:lang w:val="en-US"/>
+              </w:rPr>
+            </w:pPr>
+            <w:r>
+              <w:rPr>
+                <w:rFonts w:ascii="Archivo" w:eastAsia="Archivo" w:hAnsi="Archivo" w:cs="Archivo"/>
+                <w:i/>
+                <w:sz w:val="20"/>
+                <w:szCs w:val="20"/>
+                <w:lang w:val="en-US"/>
+              </w:rPr>
+              <w:t xml:space="preserve">                 Dec</w:t>
+            </w:r>
+            <w:r>
+              <w:rPr>
+                <w:rFonts w:ascii="Archivo" w:eastAsia="Archivo" w:hAnsi="Archivo" w:cs="Archivo"/>
+                <w:i/>
+                <w:sz w:val="20"/>
+                <w:szCs w:val="20"/>
+              </w:rPr>
+              <w:t xml:space="preserve"> 20</w:t>
+            </w:r>
+            <w:r>
+              <w:rPr>
+                <w:rFonts w:ascii="Archivo" w:eastAsia="Archivo" w:hAnsi="Archivo" w:cs="Archivo"/>
+                <w:i/>
+                <w:sz w:val="20"/>
+                <w:szCs w:val="20"/>
+                <w:lang w:val="en-US"/>
+              </w:rPr>
+              <w:t>19</w:t>
+            </w:r>
+            <w:r>
+              <w:rPr>
+                <w:rFonts w:ascii="Archivo" w:eastAsia="Archivo" w:hAnsi="Archivo" w:cs="Archivo"/>
+                <w:i/>
+                <w:sz w:val="20"/>
+                <w:szCs w:val="20"/>
+              </w:rPr>
+              <w:t xml:space="preserve"> – </w:t>
+            </w:r>
+            <w:r>
+              <w:rPr>
+                <w:rFonts w:ascii="Archivo" w:eastAsia="Archivo" w:hAnsi="Archivo" w:cs="Archivo"/>
+                <w:i/>
+                <w:sz w:val="20"/>
+                <w:szCs w:val="20"/>
+                <w:lang w:val="en-US"/>
+              </w:rPr>
+              <w:t>Sept. 2023</w:t>
+            </w:r>
+          </w:p>
+          <w:p>
+            <w:pPr>
+              <w:pStyle w:val="ListParagraph"/>
+              <w:widowControl w:val="0"/>
+              <w:numPr>
+                <w:ilvl w:val="0"/>
+                <w:numId w:val="2"/>
+              </w:numPr>
+              <w:spacing w:line="288" w:lineRule="auto"/>
+              <w:ind w:right="223"/>
+              <w:rPr>
                 <w:rFonts w:ascii="Archivo" w:eastAsia="Questrial" w:hAnsi="Archivo" w:cs="Questrial"/>
                 <w:b/>
               </w:rPr>
             </w:pPr>
+            <w:r>
+              <w:rPr>
+                <w:rFonts w:ascii="Archivo Light" w:eastAsia="Archivo Light" w:hAnsi="Archivo Light" w:cs="Archivo Light"/>
+                <w:sz w:val="18"/>
+                <w:szCs w:val="18"/>
+                <w:lang w:val="en-US"/>
+              </w:rPr>
+              <w:t xml:space="preserve">Developed/Setup and maintained customized modules with </w:t>
+            </w:r>
+            <w:proofErr w:type="spellStart"/>
+            <w:r>
+              <w:rPr>
+                <w:rFonts w:ascii="Archivo Light" w:eastAsia="Archivo Light" w:hAnsi="Archivo Light" w:cs="Archivo Light"/>
+                <w:sz w:val="18"/>
+                <w:szCs w:val="18"/>
+                <w:lang w:val="en-US"/>
+              </w:rPr>
+              <w:t>laravel</w:t>
+            </w:r>
+            <w:proofErr w:type="spellEnd"/>
+            <w:r>
+              <w:rPr>
+                <w:rFonts w:ascii="Archivo Light" w:eastAsia="Archivo Light" w:hAnsi="Archivo Light" w:cs="Archivo Light"/>
+                <w:sz w:val="18"/>
+                <w:szCs w:val="18"/>
+                <w:lang w:val="en-US"/>
+              </w:rPr>
+              <w:t xml:space="preserve"> </w:t>
+            </w:r>
+            <w:proofErr w:type="spellStart"/>
+            <w:r>
+              <w:rPr>
+                <w:rFonts w:ascii="Archivo Light" w:eastAsia="Archivo Light" w:hAnsi="Archivo Light" w:cs="Archivo Light"/>
+                <w:sz w:val="18"/>
+                <w:szCs w:val="18"/>
+                <w:lang w:val="en-US"/>
+              </w:rPr>
+              <w:t>vue</w:t>
+            </w:r>
+            <w:proofErr w:type="spellEnd"/>
+            <w:r>
+              <w:rPr>
+                <w:rFonts w:ascii="Archivo Light" w:eastAsia="Archivo Light" w:hAnsi="Archivo Light" w:cs="Archivo Light"/>
+                <w:sz w:val="18"/>
+                <w:szCs w:val="18"/>
+                <w:lang w:val="en-US"/>
+              </w:rPr>
+              <w:t xml:space="preserve">, </w:t>
+            </w:r>
+            <w:proofErr w:type="spellStart"/>
+            <w:r>
+              <w:rPr>
+                <w:rFonts w:ascii="Archivo Light" w:eastAsia="Archivo Light" w:hAnsi="Archivo Light" w:cs="Archivo Light"/>
+                <w:sz w:val="18"/>
+                <w:szCs w:val="18"/>
+                <w:lang w:val="en-US"/>
+              </w:rPr>
+              <w:t>vuex</w:t>
+            </w:r>
+            <w:proofErr w:type="spellEnd"/>
+            <w:r>
+              <w:rPr>
+                <w:rFonts w:ascii="Archivo Light" w:eastAsia="Archivo Light" w:hAnsi="Archivo Light" w:cs="Archivo Light"/>
+                <w:sz w:val="18"/>
+                <w:szCs w:val="18"/>
+                <w:lang w:val="en-US"/>
+              </w:rPr>
+              <w:t xml:space="preserve">, typescript, </w:t>
+            </w:r>
+            <w:proofErr w:type="spellStart"/>
+            <w:r>
+              <w:rPr>
+                <w:rFonts w:ascii="Archivo Light" w:eastAsia="Archivo Light" w:hAnsi="Archivo Light" w:cs="Archivo Light"/>
+                <w:sz w:val="18"/>
+                <w:szCs w:val="18"/>
+                <w:lang w:val="en-US"/>
+              </w:rPr>
+              <w:t>vue</w:t>
+            </w:r>
+            <w:proofErr w:type="spellEnd"/>
+            <w:r>
+              <w:rPr>
+                <w:rFonts w:ascii="Archivo Light" w:eastAsia="Archivo Light" w:hAnsi="Archivo Light" w:cs="Archivo Light"/>
+                <w:sz w:val="18"/>
+                <w:szCs w:val="18"/>
+                <w:lang w:val="en-US"/>
+              </w:rPr>
+              <w:t xml:space="preserve"> SPA, </w:t>
+            </w:r>
+            <w:proofErr w:type="spellStart"/>
+            <w:r>
+              <w:rPr>
+                <w:rFonts w:ascii="Archivo Light" w:eastAsia="Archivo Light" w:hAnsi="Archivo Light" w:cs="Archivo Light"/>
+                <w:sz w:val="18"/>
+                <w:szCs w:val="18"/>
+                <w:lang w:val="en-US"/>
+              </w:rPr>
+              <w:t>vue</w:t>
+            </w:r>
+            <w:proofErr w:type="spellEnd"/>
+            <w:r>
+              <w:rPr>
+                <w:rFonts w:ascii="Archivo Light" w:eastAsia="Archivo Light" w:hAnsi="Archivo Light" w:cs="Archivo Light"/>
+                <w:sz w:val="18"/>
+                <w:szCs w:val="18"/>
+                <w:lang w:val="en-US"/>
+              </w:rPr>
+              <w:t xml:space="preserve"> PWA, Rest </w:t>
+            </w:r>
+            <w:proofErr w:type="spellStart"/>
+            <w:r>
+              <w:rPr>
+                <w:rFonts w:ascii="Archivo Light" w:eastAsia="Archivo Light" w:hAnsi="Archivo Light" w:cs="Archivo Light"/>
+                <w:sz w:val="18"/>
+                <w:szCs w:val="18"/>
+                <w:lang w:val="en-US"/>
+              </w:rPr>
+              <w:t>api's</w:t>
+            </w:r>
+            <w:proofErr w:type="spellEnd"/>
+            <w:r>
+              <w:rPr>
+                <w:rFonts w:ascii="Archivo Light" w:eastAsia="Archivo Light" w:hAnsi="Archivo Light" w:cs="Archivo Light"/>
+                <w:sz w:val="18"/>
+                <w:szCs w:val="18"/>
+                <w:lang w:val="en-US"/>
+              </w:rPr>
+              <w:t xml:space="preserve">, </w:t>
+            </w:r>
+            <w:proofErr w:type="spellStart"/>
+            <w:r>
+              <w:rPr>
+                <w:rFonts w:ascii="Archivo Light" w:eastAsia="Archivo Light" w:hAnsi="Archivo Light" w:cs="Archivo Light"/>
+                <w:sz w:val="18"/>
+                <w:szCs w:val="18"/>
+                <w:lang w:val="en-US"/>
+              </w:rPr>
+              <w:t>mysql</w:t>
+            </w:r>
+            <w:proofErr w:type="spellEnd"/>
+            <w:r>
+              <w:rPr>
+                <w:rFonts w:ascii="Archivo Light" w:eastAsia="Archivo Light" w:hAnsi="Archivo Light" w:cs="Archivo Light"/>
+                <w:sz w:val="18"/>
+                <w:szCs w:val="18"/>
+                <w:lang w:val="en-US"/>
+              </w:rPr>
+              <w:t xml:space="preserve">, </w:t>
+            </w:r>
+            <w:proofErr w:type="spellStart"/>
+            <w:r>
+              <w:rPr>
+                <w:rFonts w:ascii="Archivo Light" w:eastAsia="Archivo Light" w:hAnsi="Archivo Light" w:cs="Archivo Light"/>
+                <w:sz w:val="18"/>
+                <w:szCs w:val="18"/>
+                <w:lang w:val="en-US"/>
+              </w:rPr>
+              <w:t>jquery</w:t>
+            </w:r>
+            <w:proofErr w:type="spellEnd"/>
+            <w:r>
+              <w:rPr>
+                <w:rFonts w:ascii="Archivo Light" w:eastAsia="Archivo Light" w:hAnsi="Archivo Light" w:cs="Archivo Light"/>
+                <w:sz w:val="18"/>
+                <w:szCs w:val="18"/>
+                <w:lang w:val="en-US"/>
+              </w:rPr>
+              <w:t xml:space="preserve">, sass, swagger, node </w:t>
+            </w:r>
+            <w:proofErr w:type="spellStart"/>
+            <w:r>
+              <w:rPr>
+                <w:rFonts w:ascii="Archivo Light" w:eastAsia="Archivo Light" w:hAnsi="Archivo Light" w:cs="Archivo Light"/>
+                <w:sz w:val="18"/>
+                <w:szCs w:val="18"/>
+                <w:lang w:val="en-US"/>
+              </w:rPr>
+              <w:t>js</w:t>
+            </w:r>
+            <w:proofErr w:type="spellEnd"/>
+            <w:r>
+              <w:rPr>
+                <w:rFonts w:ascii="Archivo Light" w:eastAsia="Archivo Light" w:hAnsi="Archivo Light" w:cs="Archivo Light"/>
+                <w:sz w:val="18"/>
+                <w:szCs w:val="18"/>
+                <w:lang w:val="en-US"/>
+              </w:rPr>
+              <w:t xml:space="preserve">, react, </w:t>
+            </w:r>
+            <w:proofErr w:type="spellStart"/>
+            <w:r>
+              <w:rPr>
+                <w:rFonts w:ascii="Archivo Light" w:eastAsia="Archivo Light" w:hAnsi="Archivo Light" w:cs="Archivo Light"/>
+                <w:sz w:val="18"/>
+                <w:szCs w:val="18"/>
+                <w:lang w:val="en-US"/>
+              </w:rPr>
+              <w:t>redux</w:t>
+            </w:r>
+            <w:proofErr w:type="spellEnd"/>
+            <w:r>
+              <w:rPr>
+                <w:rFonts w:ascii="Archivo Light" w:eastAsia="Archivo Light" w:hAnsi="Archivo Light" w:cs="Archivo Light"/>
+                <w:sz w:val="18"/>
+                <w:szCs w:val="18"/>
+                <w:lang w:val="en-US"/>
+              </w:rPr>
+              <w:t>.</w:t>
+            </w:r>
           </w:p>
           <w:p>
             <w:pPr>
@@ -3475,12 +4493,15 @@
                 <w:rFonts w:ascii="Archivo Light" w:eastAsia="Archivo SemiBold" w:hAnsi="Archivo Light" w:cs="Archivo SemiBold"/>
                 <w:sz w:val="20"/>
                 <w:szCs w:val="20"/>
+                <w:u w:val="single"/>
+                <w:lang w:val="en-US"/>
               </w:rPr>
             </w:pPr>
             <w:r>
               <w:rPr>
                 <w:rFonts w:ascii="Archivo" w:eastAsia="Questrial" w:hAnsi="Archivo" w:cs="Questrial"/>
                 <w:b/>
+                <w:u w:val="single"/>
               </w:rPr>
               <w:t>FEIWIN</w:t>
             </w:r>
@@ -3488,6 +4509,7 @@
               <w:rPr>
                 <w:rFonts w:ascii="Archivo" w:eastAsia="Questrial" w:hAnsi="Archivo" w:cs="Questrial"/>
                 <w:b/>
+                <w:u w:val="single"/>
                 <w:lang w:val="en-US"/>
               </w:rPr>
               <w:t xml:space="preserve"> </w:t>
@@ -3497,6 +4519,7 @@
                 <w:rFonts w:ascii="Archivo" w:eastAsia="Questrial" w:hAnsi="Archivo" w:cs="Questrial"/>
                 <w:sz w:val="20"/>
                 <w:szCs w:val="20"/>
+                <w:u w:val="single"/>
                 <w:lang w:val="en-US"/>
               </w:rPr>
               <w:t>(</w:t>
@@ -3505,6 +4528,7 @@
               <w:rPr>
                 <w:rFonts w:ascii="Archivo" w:eastAsia="Questrial" w:hAnsi="Archivo" w:cs="Questrial"/>
                 <w:b/>
+                <w:u w:val="single"/>
                 <w:lang w:val="en-US"/>
               </w:rPr>
               <w:t xml:space="preserve"> </w:t>
@@ -3514,6 +4538,7 @@
                 <w:rFonts w:ascii="Archivo Light" w:eastAsia="Archivo SemiBold" w:hAnsi="Archivo Light" w:cs="Archivo SemiBold"/>
                 <w:sz w:val="20"/>
                 <w:szCs w:val="20"/>
+                <w:u w:val="single"/>
                 <w:lang w:val="en-US"/>
               </w:rPr>
               <w:t>Senior Software Engineer</w:t>
@@ -3523,6 +4548,7 @@
                 <w:rFonts w:ascii="Archivo Light" w:eastAsia="Archivo SemiBold" w:hAnsi="Archivo Light" w:cs="Archivo SemiBold"/>
                 <w:sz w:val="20"/>
                 <w:szCs w:val="20"/>
+                <w:u w:val="single"/>
                 <w:lang w:val="en-US"/>
               </w:rPr>
               <w:t xml:space="preserve"> )</w:t>
@@ -3544,6 +4570,27 @@
                 <w:rFonts w:ascii="Archivo Light" w:eastAsia="Archivo SemiBold" w:hAnsi="Archivo Light" w:cs="Archivo SemiBold"/>
                 <w:sz w:val="20"/>
                 <w:szCs w:val="20"/>
+                <w:lang w:val="en-US"/>
+              </w:rPr>
+              <w:t>Office-based</w:t>
+            </w:r>
+          </w:p>
+          <w:p>
+            <w:pPr>
+              <w:widowControl w:val="0"/>
+              <w:spacing w:line="288" w:lineRule="auto"/>
+              <w:ind w:left="850" w:right="223"/>
+              <w:rPr>
+                <w:rFonts w:ascii="Archivo Light" w:eastAsia="Archivo SemiBold" w:hAnsi="Archivo Light" w:cs="Archivo SemiBold"/>
+                <w:sz w:val="20"/>
+                <w:szCs w:val="20"/>
+              </w:rPr>
+            </w:pPr>
+            <w:r>
+              <w:rPr>
+                <w:rFonts w:ascii="Archivo Light" w:eastAsia="Archivo SemiBold" w:hAnsi="Archivo Light" w:cs="Archivo SemiBold"/>
+                <w:sz w:val="20"/>
+                <w:szCs w:val="20"/>
               </w:rPr>
               <w:t>Covelandia Rd, Binakayan, Kawit, 4104 Cavite</w:t>
             </w:r>
@@ -3618,8 +4665,6 @@
               </w:rPr>
               <w:t>Aug 2024</w:t>
             </w:r>
-            <w:bookmarkStart w:id="0" w:name="_GoBack"/>
-            <w:bookmarkEnd w:id="0"/>
           </w:p>
           <w:p>
             <w:pPr>
@@ -3951,1210 +4996,13 @@
             <w:pPr>
               <w:widowControl w:val="0"/>
               <w:spacing w:line="300" w:lineRule="auto"/>
-              <w:ind w:right="365"/>
-              <w:rPr>
-                <w:rFonts w:ascii="Archivo Light" w:eastAsia="Archivo Light" w:hAnsi="Archivo Light" w:cs="Archivo Light"/>
-                <w:sz w:val="18"/>
-                <w:szCs w:val="18"/>
-                <w:lang w:val="en-US"/>
-              </w:rPr>
-            </w:pPr>
-          </w:p>
-          <w:p>
-            <w:pPr>
-              <w:widowControl w:val="0"/>
-              <w:spacing w:line="300" w:lineRule="auto"/>
-              <w:ind w:right="365"/>
-              <w:rPr>
-                <w:rFonts w:ascii="Archivo Light" w:eastAsia="Archivo Light" w:hAnsi="Archivo Light" w:cs="Archivo Light"/>
-                <w:sz w:val="18"/>
-                <w:szCs w:val="18"/>
-                <w:lang w:val="en-US"/>
-              </w:rPr>
-            </w:pPr>
-          </w:p>
-          <w:p>
-            <w:pPr>
-              <w:widowControl w:val="0"/>
-              <w:spacing w:line="240" w:lineRule="auto"/>
-              <w:ind w:left="566" w:right="41"/>
-              <w:rPr>
-                <w:rFonts w:asciiTheme="minorHAnsi" w:eastAsia="Montserrat Light" w:hAnsiTheme="minorHAnsi" w:cs="Montserrat Light"/>
-                <w:sz w:val="28"/>
-                <w:szCs w:val="28"/>
-                <w:lang w:val="en-US"/>
-              </w:rPr>
-            </w:pPr>
-            <w:r>
-              <w:rPr>
-                <w:rFonts w:ascii="Montserrat Light" w:eastAsia="Montserrat Light" w:hAnsi="Montserrat Light" w:cs="Montserrat Light"/>
-                <w:sz w:val="28"/>
-                <w:szCs w:val="28"/>
-              </w:rPr>
-              <w:t>WORK EXPERIENCE</w:t>
-            </w:r>
-            <w:r>
-              <w:rPr>
-                <w:rFonts w:asciiTheme="minorHAnsi" w:eastAsia="Montserrat Light" w:hAnsiTheme="minorHAnsi" w:cs="Montserrat Light"/>
-                <w:sz w:val="28"/>
-                <w:szCs w:val="28"/>
-                <w:lang w:val="en-US"/>
-              </w:rPr>
-              <w:t xml:space="preserve">  </w:t>
-            </w:r>
-            <w:r>
-              <w:rPr>
-                <w:rFonts w:asciiTheme="minorHAnsi" w:eastAsia="Montserrat Light" w:hAnsiTheme="minorHAnsi" w:cs="Montserrat Light"/>
-                <w:b/>
-                <w:sz w:val="28"/>
-                <w:szCs w:val="28"/>
-                <w:lang w:val="en-US"/>
-              </w:rPr>
-              <w:t xml:space="preserve">( </w:t>
-            </w:r>
-            <w:r>
-              <w:rPr>
-                <w:rFonts w:asciiTheme="minorHAnsi" w:eastAsia="Montserrat Light" w:hAnsiTheme="minorHAnsi" w:cs="Montserrat Light"/>
-                <w:b/>
-                <w:sz w:val="28"/>
-                <w:szCs w:val="28"/>
-                <w:lang w:val="en-US"/>
-              </w:rPr>
-              <w:t>Home-based</w:t>
-            </w:r>
-            <w:r>
-              <w:rPr>
-                <w:rFonts w:asciiTheme="minorHAnsi" w:eastAsia="Montserrat Light" w:hAnsiTheme="minorHAnsi" w:cs="Montserrat Light"/>
-                <w:b/>
-                <w:sz w:val="28"/>
-                <w:szCs w:val="28"/>
-                <w:lang w:val="en-US"/>
-              </w:rPr>
-              <w:t xml:space="preserve"> )</w:t>
-            </w:r>
-          </w:p>
-          <w:p>
-            <w:pPr>
-              <w:widowControl w:val="0"/>
-              <w:spacing w:line="240" w:lineRule="auto"/>
-              <w:ind w:left="283" w:right="41"/>
-              <w:jc w:val="center"/>
-              <w:rPr>
-                <w:rFonts w:ascii="Archivo" w:eastAsia="Archivo" w:hAnsi="Archivo" w:cs="Archivo"/>
-                <w:b/>
-                <w:sz w:val="20"/>
-                <w:szCs w:val="20"/>
-              </w:rPr>
-            </w:pPr>
-            <w:r>
-              <w:pict>
-                <v:rect id="_x0000_i1030" style="width:0;height:1.5pt" o:hralign="center" o:hrstd="t" o:hr="t" fillcolor="#a0a0a0" stroked="f"/>
-              </w:pict>
-            </w:r>
-          </w:p>
-          <w:p>
-            <w:pPr>
-              <w:widowControl w:val="0"/>
-              <w:spacing w:before="200" w:line="288" w:lineRule="auto"/>
-              <w:ind w:left="850" w:right="223"/>
-              <w:rPr>
-                <w:rFonts w:ascii="Archivo" w:eastAsia="Archivo" w:hAnsi="Archivo" w:cs="Archivo"/>
-                <w:b/>
-                <w:sz w:val="20"/>
-                <w:szCs w:val="20"/>
-              </w:rPr>
-            </w:pPr>
-          </w:p>
-          <w:p>
-            <w:pPr>
-              <w:widowControl w:val="0"/>
-              <w:spacing w:line="288" w:lineRule="auto"/>
-              <w:ind w:left="850" w:right="223"/>
-              <w:rPr>
-                <w:rFonts w:ascii="Archivo Light" w:eastAsia="Archivo SemiBold" w:hAnsi="Archivo Light" w:cs="Archivo SemiBold"/>
-                <w:sz w:val="20"/>
-                <w:szCs w:val="20"/>
-              </w:rPr>
-            </w:pPr>
-            <w:r>
-              <w:rPr>
-                <w:rFonts w:ascii="Archivo" w:eastAsia="Questrial" w:hAnsi="Archivo" w:cs="Questrial"/>
-                <w:b/>
-              </w:rPr>
-              <w:t>Med4Care</w:t>
-            </w:r>
-            <w:r>
-              <w:rPr>
-                <w:rFonts w:ascii="Archivo" w:eastAsia="Questrial" w:hAnsi="Archivo" w:cs="Questrial"/>
-                <w:b/>
-                <w:lang w:val="en-US"/>
-              </w:rPr>
-              <w:t xml:space="preserve"> </w:t>
-            </w:r>
-            <w:r>
-              <w:rPr>
-                <w:rFonts w:ascii="Archivo" w:eastAsia="Questrial" w:hAnsi="Archivo" w:cs="Questrial"/>
-                <w:sz w:val="20"/>
-                <w:szCs w:val="20"/>
-                <w:lang w:val="en-US"/>
-              </w:rPr>
-              <w:t>(</w:t>
-            </w:r>
-            <w:r>
-              <w:rPr>
-                <w:rFonts w:ascii="Archivo" w:eastAsia="Questrial" w:hAnsi="Archivo" w:cs="Questrial"/>
-                <w:b/>
-                <w:lang w:val="en-US"/>
-              </w:rPr>
-              <w:t xml:space="preserve"> </w:t>
-            </w:r>
-            <w:r>
-              <w:rPr>
-                <w:rFonts w:ascii="Archivo Light" w:eastAsia="Archivo SemiBold" w:hAnsi="Archivo Light" w:cs="Archivo SemiBold"/>
-                <w:sz w:val="20"/>
-                <w:szCs w:val="20"/>
-                <w:lang w:val="en-US"/>
-              </w:rPr>
-              <w:t>Full-stack Developer )</w:t>
-            </w:r>
-          </w:p>
-          <w:p>
-            <w:pPr>
-              <w:widowControl w:val="0"/>
-              <w:spacing w:line="288" w:lineRule="auto"/>
-              <w:ind w:left="850" w:right="223"/>
-              <w:rPr>
-                <w:rFonts w:ascii="Archivo Light" w:eastAsia="Archivo SemiBold" w:hAnsi="Archivo Light" w:cs="Archivo SemiBold"/>
-                <w:sz w:val="20"/>
-                <w:szCs w:val="20"/>
-                <w:lang w:val="en-US"/>
-              </w:rPr>
-            </w:pPr>
-            <w:r>
-              <w:rPr>
-                <w:rFonts w:ascii="Archivo Light" w:eastAsia="Archivo SemiBold" w:hAnsi="Archivo Light" w:cs="Archivo SemiBold"/>
-                <w:sz w:val="20"/>
-                <w:szCs w:val="20"/>
-                <w:lang w:val="en-US"/>
-              </w:rPr>
-              <w:t>Italy based</w:t>
-            </w:r>
-          </w:p>
-          <w:p>
-            <w:pPr>
-              <w:widowControl w:val="0"/>
-              <w:spacing w:line="300" w:lineRule="auto"/>
-              <w:ind w:right="365"/>
-              <w:rPr>
-                <w:rFonts w:ascii="Archivo Light" w:eastAsia="Archivo Light" w:hAnsi="Archivo Light" w:cs="Archivo Light"/>
-                <w:sz w:val="18"/>
-                <w:szCs w:val="18"/>
-                <w:lang w:val="en-US"/>
-              </w:rPr>
-            </w:pPr>
-            <w:r>
-              <w:rPr>
-                <w:rFonts w:ascii="Archivo" w:eastAsia="Archivo" w:hAnsi="Archivo" w:cs="Archivo"/>
-                <w:i/>
-                <w:sz w:val="20"/>
-                <w:szCs w:val="20"/>
-                <w:lang w:val="en-US"/>
-              </w:rPr>
-              <w:t xml:space="preserve">                 </w:t>
-            </w:r>
-            <w:r>
-              <w:rPr>
-                <w:rFonts w:ascii="Archivo" w:eastAsia="Archivo" w:hAnsi="Archivo" w:cs="Archivo"/>
-                <w:i/>
-                <w:sz w:val="20"/>
-                <w:szCs w:val="20"/>
-                <w:lang w:val="en-US"/>
-              </w:rPr>
-              <w:t>Nov.</w:t>
-            </w:r>
-            <w:r>
-              <w:rPr>
-                <w:rFonts w:ascii="Archivo" w:eastAsia="Archivo" w:hAnsi="Archivo" w:cs="Archivo"/>
-                <w:i/>
-                <w:sz w:val="20"/>
-                <w:szCs w:val="20"/>
-              </w:rPr>
-              <w:t xml:space="preserve"> 201</w:t>
-            </w:r>
-            <w:r>
-              <w:rPr>
-                <w:rFonts w:ascii="Archivo" w:eastAsia="Archivo" w:hAnsi="Archivo" w:cs="Archivo"/>
-                <w:i/>
-                <w:sz w:val="20"/>
-                <w:szCs w:val="20"/>
-                <w:lang w:val="en-US"/>
-              </w:rPr>
-              <w:t>7</w:t>
-            </w:r>
-            <w:r>
-              <w:rPr>
-                <w:rFonts w:ascii="Archivo" w:eastAsia="Archivo" w:hAnsi="Archivo" w:cs="Archivo"/>
-                <w:i/>
-                <w:sz w:val="20"/>
-                <w:szCs w:val="20"/>
-              </w:rPr>
-              <w:t xml:space="preserve"> – </w:t>
-            </w:r>
-            <w:r>
-              <w:rPr>
-                <w:rFonts w:ascii="Archivo" w:eastAsia="Archivo" w:hAnsi="Archivo" w:cs="Archivo"/>
-                <w:i/>
-                <w:sz w:val="20"/>
-                <w:szCs w:val="20"/>
-                <w:lang w:val="en-US"/>
-              </w:rPr>
-              <w:t>Dec</w:t>
-            </w:r>
-            <w:r>
-              <w:rPr>
-                <w:rFonts w:ascii="Archivo" w:eastAsia="Archivo" w:hAnsi="Archivo" w:cs="Archivo"/>
-                <w:i/>
-                <w:sz w:val="20"/>
-                <w:szCs w:val="20"/>
-              </w:rPr>
-              <w:t xml:space="preserve"> 201</w:t>
-            </w:r>
-            <w:r>
-              <w:rPr>
-                <w:rFonts w:ascii="Archivo" w:eastAsia="Archivo" w:hAnsi="Archivo" w:cs="Archivo"/>
-                <w:i/>
-                <w:sz w:val="20"/>
-                <w:szCs w:val="20"/>
-                <w:lang w:val="en-US"/>
-              </w:rPr>
-              <w:t>9</w:t>
-            </w:r>
-          </w:p>
-          <w:p>
-            <w:pPr>
-              <w:pStyle w:val="ListParagraph"/>
-              <w:widowControl w:val="0"/>
-              <w:numPr>
-                <w:ilvl w:val="0"/>
-                <w:numId w:val="2"/>
-              </w:numPr>
-              <w:spacing w:line="288" w:lineRule="auto"/>
-              <w:ind w:right="223"/>
-              <w:rPr>
-                <w:rFonts w:ascii="Archivo" w:eastAsia="Questrial" w:hAnsi="Archivo" w:cs="Questrial"/>
-                <w:b/>
-              </w:rPr>
-            </w:pPr>
-            <w:r>
-              <w:rPr>
-                <w:rFonts w:ascii="Archivo Light" w:eastAsia="Archivo Light" w:hAnsi="Archivo Light" w:cs="Archivo Light"/>
-                <w:sz w:val="18"/>
-                <w:szCs w:val="18"/>
-                <w:lang w:val="en-US"/>
-              </w:rPr>
-              <w:t xml:space="preserve">Developed and maintained customized modules using </w:t>
-            </w:r>
-            <w:proofErr w:type="spellStart"/>
-            <w:r>
-              <w:rPr>
-                <w:rFonts w:ascii="Archivo Light" w:eastAsia="Archivo Light" w:hAnsi="Archivo Light" w:cs="Archivo Light"/>
-                <w:sz w:val="18"/>
-                <w:szCs w:val="18"/>
-                <w:lang w:val="en-US"/>
-              </w:rPr>
-              <w:t>Laravel</w:t>
-            </w:r>
-            <w:proofErr w:type="spellEnd"/>
-            <w:r>
-              <w:rPr>
-                <w:rFonts w:ascii="Archivo Light" w:eastAsia="Archivo Light" w:hAnsi="Archivo Light" w:cs="Archivo Light"/>
-                <w:sz w:val="18"/>
-                <w:szCs w:val="18"/>
-                <w:lang w:val="en-US"/>
-              </w:rPr>
-              <w:t xml:space="preserve">, </w:t>
-            </w:r>
-            <w:proofErr w:type="spellStart"/>
-            <w:r>
-              <w:rPr>
-                <w:rFonts w:ascii="Archivo Light" w:eastAsia="Archivo Light" w:hAnsi="Archivo Light" w:cs="Archivo Light"/>
-                <w:sz w:val="18"/>
-                <w:szCs w:val="18"/>
-                <w:lang w:val="en-US"/>
-              </w:rPr>
-              <w:t>Jquery</w:t>
-            </w:r>
-            <w:proofErr w:type="spellEnd"/>
-            <w:r>
-              <w:rPr>
-                <w:rFonts w:ascii="Archivo Light" w:eastAsia="Archivo Light" w:hAnsi="Archivo Light" w:cs="Archivo Light"/>
-                <w:sz w:val="18"/>
-                <w:szCs w:val="18"/>
-                <w:lang w:val="en-US"/>
-              </w:rPr>
-              <w:t xml:space="preserve">, </w:t>
-            </w:r>
-            <w:proofErr w:type="spellStart"/>
-            <w:r>
-              <w:rPr>
-                <w:rFonts w:ascii="Archivo Light" w:eastAsia="Archivo Light" w:hAnsi="Archivo Light" w:cs="Archivo Light"/>
-                <w:sz w:val="18"/>
-                <w:szCs w:val="18"/>
-                <w:lang w:val="en-US"/>
-              </w:rPr>
-              <w:t>Vue</w:t>
-            </w:r>
-            <w:proofErr w:type="spellEnd"/>
-            <w:r>
-              <w:rPr>
-                <w:rFonts w:ascii="Archivo Light" w:eastAsia="Archivo Light" w:hAnsi="Archivo Light" w:cs="Archivo Light"/>
-                <w:sz w:val="18"/>
-                <w:szCs w:val="18"/>
-                <w:lang w:val="en-US"/>
-              </w:rPr>
-              <w:t xml:space="preserve">, </w:t>
-            </w:r>
-            <w:proofErr w:type="spellStart"/>
-            <w:r>
-              <w:rPr>
-                <w:rFonts w:ascii="Archivo Light" w:eastAsia="Archivo Light" w:hAnsi="Archivo Light" w:cs="Archivo Light"/>
-                <w:sz w:val="18"/>
-                <w:szCs w:val="18"/>
-                <w:lang w:val="en-US"/>
-              </w:rPr>
-              <w:t>Reactjs</w:t>
-            </w:r>
-            <w:proofErr w:type="spellEnd"/>
-            <w:r>
-              <w:rPr>
-                <w:rFonts w:ascii="Archivo Light" w:eastAsia="Archivo Light" w:hAnsi="Archivo Light" w:cs="Archivo Light"/>
-                <w:sz w:val="18"/>
-                <w:szCs w:val="18"/>
-                <w:lang w:val="en-US"/>
-              </w:rPr>
-              <w:t xml:space="preserve">, </w:t>
-            </w:r>
-            <w:proofErr w:type="spellStart"/>
-            <w:r>
-              <w:rPr>
-                <w:rFonts w:ascii="Archivo Light" w:eastAsia="Archivo Light" w:hAnsi="Archivo Light" w:cs="Archivo Light"/>
-                <w:sz w:val="18"/>
-                <w:szCs w:val="18"/>
-                <w:lang w:val="en-US"/>
-              </w:rPr>
-              <w:t>Nodejs</w:t>
-            </w:r>
-            <w:proofErr w:type="spellEnd"/>
-            <w:r>
-              <w:rPr>
-                <w:rFonts w:ascii="Archivo Light" w:eastAsia="Archivo Light" w:hAnsi="Archivo Light" w:cs="Archivo Light"/>
-                <w:sz w:val="18"/>
-                <w:szCs w:val="18"/>
-                <w:lang w:val="en-US"/>
-              </w:rPr>
-              <w:t xml:space="preserve">, </w:t>
-            </w:r>
-            <w:proofErr w:type="spellStart"/>
-            <w:r>
-              <w:rPr>
-                <w:rFonts w:ascii="Archivo Light" w:eastAsia="Archivo Light" w:hAnsi="Archivo Light" w:cs="Archivo Light"/>
-                <w:sz w:val="18"/>
-                <w:szCs w:val="18"/>
-                <w:lang w:val="en-US"/>
-              </w:rPr>
-              <w:t>Expressjs</w:t>
-            </w:r>
-            <w:proofErr w:type="spellEnd"/>
-            <w:r>
-              <w:rPr>
-                <w:rFonts w:ascii="Archivo Light" w:eastAsia="Archivo Light" w:hAnsi="Archivo Light" w:cs="Archivo Light"/>
-                <w:sz w:val="18"/>
-                <w:szCs w:val="18"/>
-                <w:lang w:val="en-US"/>
-              </w:rPr>
-              <w:t xml:space="preserve"> and </w:t>
-            </w:r>
-            <w:proofErr w:type="spellStart"/>
-            <w:r>
-              <w:rPr>
-                <w:rFonts w:ascii="Archivo Light" w:eastAsia="Archivo Light" w:hAnsi="Archivo Light" w:cs="Archivo Light"/>
-                <w:sz w:val="18"/>
-                <w:szCs w:val="18"/>
-                <w:lang w:val="en-US"/>
-              </w:rPr>
-              <w:t>Mysql</w:t>
-            </w:r>
-            <w:proofErr w:type="spellEnd"/>
-            <w:r>
-              <w:rPr>
-                <w:rFonts w:ascii="Archivo Light" w:eastAsia="Archivo Light" w:hAnsi="Archivo Light" w:cs="Archivo Light"/>
-                <w:sz w:val="18"/>
-                <w:szCs w:val="18"/>
-                <w:lang w:val="en-US"/>
-              </w:rPr>
-              <w:t>, MongoDB</w:t>
-            </w:r>
-            <w:r>
-              <w:rPr>
-                <w:rFonts w:ascii="Archivo Light" w:eastAsia="Archivo Light" w:hAnsi="Archivo Light" w:cs="Archivo Light"/>
-                <w:sz w:val="18"/>
-                <w:szCs w:val="18"/>
-                <w:lang w:val="en-US"/>
-              </w:rPr>
-              <w:t>.</w:t>
-            </w:r>
-          </w:p>
-          <w:p>
-            <w:pPr>
-              <w:pStyle w:val="ListParagraph"/>
-              <w:widowControl w:val="0"/>
-              <w:numPr>
-                <w:ilvl w:val="0"/>
-                <w:numId w:val="2"/>
-              </w:numPr>
-              <w:spacing w:line="288" w:lineRule="auto"/>
-              <w:ind w:right="223"/>
-              <w:rPr>
-                <w:rFonts w:ascii="Archivo" w:eastAsia="Questrial" w:hAnsi="Archivo" w:cs="Questrial"/>
-                <w:b/>
-              </w:rPr>
-            </w:pPr>
-            <w:r>
-              <w:rPr>
-                <w:rFonts w:ascii="Archivo Light" w:eastAsia="Archivo Light" w:hAnsi="Archivo Light" w:cs="Archivo Light"/>
-                <w:sz w:val="18"/>
-                <w:szCs w:val="18"/>
-                <w:lang w:val="en-US"/>
-              </w:rPr>
-              <w:t>Developed</w:t>
-            </w:r>
-            <w:r>
-              <w:rPr>
-                <w:rFonts w:ascii="Archivo Light" w:eastAsia="Archivo Light" w:hAnsi="Archivo Light" w:cs="Archivo Light"/>
-                <w:sz w:val="18"/>
-                <w:szCs w:val="18"/>
-                <w:lang w:val="en-US"/>
-              </w:rPr>
-              <w:t xml:space="preserve"> hospital related projects.</w:t>
-            </w:r>
-          </w:p>
-          <w:p>
-            <w:pPr>
-              <w:pStyle w:val="ListParagraph"/>
-              <w:widowControl w:val="0"/>
-              <w:numPr>
-                <w:ilvl w:val="0"/>
-                <w:numId w:val="2"/>
-              </w:numPr>
-              <w:spacing w:line="288" w:lineRule="auto"/>
-              <w:ind w:right="223"/>
-              <w:rPr>
-                <w:rFonts w:ascii="Archivo" w:eastAsia="Questrial" w:hAnsi="Archivo" w:cs="Questrial"/>
-                <w:b/>
-              </w:rPr>
-            </w:pPr>
-            <w:r>
-              <w:rPr>
-                <w:rFonts w:ascii="Archivo Light" w:eastAsia="Archivo Light" w:hAnsi="Archivo Light" w:cs="Archivo Light"/>
-                <w:sz w:val="18"/>
-                <w:szCs w:val="18"/>
-                <w:lang w:val="en-US"/>
-              </w:rPr>
-              <w:t>Develop a CMS for doctor’s Profiling</w:t>
-            </w:r>
-          </w:p>
-          <w:p>
-            <w:pPr>
-              <w:pStyle w:val="ListParagraph"/>
-              <w:widowControl w:val="0"/>
-              <w:numPr>
-                <w:ilvl w:val="0"/>
-                <w:numId w:val="2"/>
-              </w:numPr>
-              <w:spacing w:line="288" w:lineRule="auto"/>
-              <w:ind w:right="223"/>
-              <w:rPr>
-                <w:rFonts w:ascii="Archivo" w:eastAsia="Questrial" w:hAnsi="Archivo" w:cs="Questrial"/>
-                <w:b/>
-              </w:rPr>
-            </w:pPr>
-            <w:r>
-              <w:rPr>
-                <w:rFonts w:ascii="Archivo Light" w:eastAsia="Archivo Light" w:hAnsi="Archivo Light" w:cs="Archivo Light"/>
-                <w:sz w:val="18"/>
-                <w:szCs w:val="18"/>
-                <w:lang w:val="en-US"/>
-              </w:rPr>
-              <w:t>Dynamic articles for any symptoms of sickness and remedies linked to dynamic actors or doctors.</w:t>
-            </w:r>
-          </w:p>
-          <w:p>
-            <w:pPr>
-              <w:widowControl w:val="0"/>
-              <w:spacing w:line="300" w:lineRule="auto"/>
-              <w:ind w:right="223"/>
-              <w:rPr>
-                <w:rFonts w:ascii="Archivo" w:eastAsia="Archivo" w:hAnsi="Archivo" w:cs="Archivo"/>
-                <w:sz w:val="18"/>
-                <w:szCs w:val="18"/>
-              </w:rPr>
-            </w:pPr>
-          </w:p>
-          <w:p>
-            <w:pPr>
-              <w:widowControl w:val="0"/>
-              <w:spacing w:line="288" w:lineRule="auto"/>
-              <w:ind w:left="850" w:right="223"/>
-              <w:rPr>
-                <w:rFonts w:ascii="Archivo Light" w:eastAsia="Archivo SemiBold" w:hAnsi="Archivo Light" w:cs="Archivo SemiBold"/>
-                <w:sz w:val="20"/>
-                <w:szCs w:val="20"/>
-              </w:rPr>
-            </w:pPr>
-            <w:r>
-              <w:rPr>
-                <w:rFonts w:ascii="Archivo" w:eastAsia="Questrial" w:hAnsi="Archivo" w:cs="Questrial"/>
-                <w:b/>
-              </w:rPr>
-              <w:t>Spice Factory Philippines</w:t>
-            </w:r>
-            <w:r>
-              <w:rPr>
-                <w:rFonts w:ascii="Archivo" w:eastAsia="Questrial" w:hAnsi="Archivo" w:cs="Questrial"/>
-                <w:b/>
-                <w:lang w:val="en-US"/>
-              </w:rPr>
-              <w:t xml:space="preserve"> </w:t>
-            </w:r>
-            <w:r>
-              <w:rPr>
-                <w:rFonts w:ascii="Archivo" w:eastAsia="Questrial" w:hAnsi="Archivo" w:cs="Questrial"/>
-                <w:sz w:val="20"/>
-                <w:szCs w:val="20"/>
-                <w:lang w:val="en-US"/>
-              </w:rPr>
-              <w:t>(</w:t>
-            </w:r>
-            <w:r>
-              <w:rPr>
-                <w:rFonts w:ascii="Archivo" w:eastAsia="Questrial" w:hAnsi="Archivo" w:cs="Questrial"/>
-                <w:b/>
-                <w:lang w:val="en-US"/>
-              </w:rPr>
-              <w:t xml:space="preserve"> </w:t>
-            </w:r>
-            <w:r>
-              <w:rPr>
-                <w:rFonts w:ascii="Archivo Light" w:eastAsia="Archivo SemiBold" w:hAnsi="Archivo Light" w:cs="Archivo SemiBold"/>
-                <w:sz w:val="20"/>
-                <w:szCs w:val="20"/>
-                <w:lang w:val="en-US"/>
-              </w:rPr>
-              <w:t xml:space="preserve">Senior Software Engineer ) </w:t>
-            </w:r>
-            <w:r>
-              <w:rPr>
-                <w:rFonts w:ascii="Archivo Light" w:eastAsia="Archivo SemiBold" w:hAnsi="Archivo Light" w:cs="Archivo SemiBold"/>
-                <w:sz w:val="20"/>
-                <w:szCs w:val="20"/>
-                <w:lang w:val="en-US"/>
-              </w:rPr>
-              <w:t>–</w:t>
-            </w:r>
-            <w:r>
-              <w:rPr>
-                <w:rFonts w:ascii="Archivo Light" w:eastAsia="Archivo SemiBold" w:hAnsi="Archivo Light" w:cs="Archivo SemiBold"/>
-                <w:sz w:val="20"/>
-                <w:szCs w:val="20"/>
-                <w:lang w:val="en-US"/>
-              </w:rPr>
-              <w:t xml:space="preserve"> </w:t>
-            </w:r>
-            <w:proofErr w:type="spellStart"/>
-            <w:r>
-              <w:rPr>
-                <w:rFonts w:ascii="Archivo Light" w:eastAsia="Archivo SemiBold" w:hAnsi="Archivo Light" w:cs="Archivo SemiBold"/>
-                <w:sz w:val="20"/>
-                <w:szCs w:val="20"/>
-                <w:lang w:val="en-US"/>
-              </w:rPr>
-              <w:t>Contranctual</w:t>
-            </w:r>
-            <w:proofErr w:type="spellEnd"/>
-            <w:r>
-              <w:rPr>
-                <w:rFonts w:ascii="Archivo Light" w:eastAsia="Archivo SemiBold" w:hAnsi="Archivo Light" w:cs="Archivo SemiBold"/>
-                <w:sz w:val="20"/>
-                <w:szCs w:val="20"/>
-                <w:lang w:val="en-US"/>
-              </w:rPr>
-              <w:t>/Independent</w:t>
-            </w:r>
-          </w:p>
-          <w:p>
-            <w:pPr>
-              <w:widowControl w:val="0"/>
-              <w:spacing w:line="288" w:lineRule="auto"/>
-              <w:ind w:left="850" w:right="223"/>
-              <w:rPr>
-                <w:rFonts w:ascii="Archivo Light" w:eastAsia="Archivo SemiBold" w:hAnsi="Archivo Light" w:cs="Archivo SemiBold"/>
-                <w:sz w:val="20"/>
-                <w:szCs w:val="20"/>
-                <w:lang w:val="en-US"/>
-              </w:rPr>
-            </w:pPr>
-            <w:r>
-              <w:rPr>
-                <w:rFonts w:ascii="Archivo Light" w:eastAsia="Archivo SemiBold" w:hAnsi="Archivo Light" w:cs="Archivo SemiBold"/>
-                <w:sz w:val="20"/>
-                <w:szCs w:val="20"/>
-                <w:lang w:val="en-US"/>
-              </w:rPr>
-              <w:t>Cebu based</w:t>
-            </w:r>
-          </w:p>
-          <w:p>
-            <w:pPr>
-              <w:widowControl w:val="0"/>
-              <w:spacing w:line="300" w:lineRule="auto"/>
-              <w:ind w:right="365"/>
-              <w:rPr>
-                <w:rFonts w:ascii="Archivo Light" w:eastAsia="Archivo Light" w:hAnsi="Archivo Light" w:cs="Archivo Light"/>
-                <w:sz w:val="18"/>
-                <w:szCs w:val="18"/>
-                <w:lang w:val="en-US"/>
-              </w:rPr>
-            </w:pPr>
-            <w:r>
-              <w:rPr>
-                <w:rFonts w:ascii="Archivo" w:eastAsia="Archivo" w:hAnsi="Archivo" w:cs="Archivo"/>
-                <w:i/>
-                <w:sz w:val="20"/>
-                <w:szCs w:val="20"/>
-                <w:lang w:val="en-US"/>
-              </w:rPr>
-              <w:t xml:space="preserve">                 </w:t>
-            </w:r>
-            <w:r>
-              <w:rPr>
-                <w:rFonts w:ascii="Archivo" w:eastAsia="Archivo" w:hAnsi="Archivo" w:cs="Archivo"/>
-                <w:i/>
-                <w:sz w:val="20"/>
-                <w:szCs w:val="20"/>
-                <w:lang w:val="en-US"/>
-              </w:rPr>
-              <w:t>Dec</w:t>
-            </w:r>
-            <w:r>
-              <w:rPr>
-                <w:rFonts w:ascii="Archivo" w:eastAsia="Archivo" w:hAnsi="Archivo" w:cs="Archivo"/>
-                <w:i/>
-                <w:sz w:val="20"/>
-                <w:szCs w:val="20"/>
-                <w:lang w:val="en-US"/>
-              </w:rPr>
-              <w:t>.</w:t>
-            </w:r>
-            <w:r>
-              <w:rPr>
-                <w:rFonts w:ascii="Archivo" w:eastAsia="Archivo" w:hAnsi="Archivo" w:cs="Archivo"/>
-                <w:i/>
-                <w:sz w:val="20"/>
-                <w:szCs w:val="20"/>
-              </w:rPr>
-              <w:t xml:space="preserve"> </w:t>
-            </w:r>
-            <w:r>
-              <w:rPr>
-                <w:rFonts w:ascii="Archivo" w:eastAsia="Archivo" w:hAnsi="Archivo" w:cs="Archivo"/>
-                <w:i/>
-                <w:sz w:val="20"/>
-                <w:szCs w:val="20"/>
-                <w:lang w:val="en-US"/>
-              </w:rPr>
-              <w:t>2022</w:t>
-            </w:r>
-            <w:r>
-              <w:rPr>
-                <w:rFonts w:ascii="Archivo" w:eastAsia="Archivo" w:hAnsi="Archivo" w:cs="Archivo"/>
-                <w:i/>
-                <w:sz w:val="20"/>
-                <w:szCs w:val="20"/>
-              </w:rPr>
-              <w:t xml:space="preserve"> – </w:t>
-            </w:r>
-            <w:r>
-              <w:rPr>
-                <w:rFonts w:ascii="Archivo" w:eastAsia="Archivo" w:hAnsi="Archivo" w:cs="Archivo"/>
-                <w:i/>
-                <w:sz w:val="20"/>
-                <w:szCs w:val="20"/>
-                <w:lang w:val="en-US"/>
-              </w:rPr>
-              <w:t>Mar.</w:t>
-            </w:r>
-            <w:r>
-              <w:rPr>
-                <w:rFonts w:ascii="Archivo" w:eastAsia="Archivo" w:hAnsi="Archivo" w:cs="Archivo"/>
-                <w:i/>
-                <w:sz w:val="20"/>
-                <w:szCs w:val="20"/>
-              </w:rPr>
-              <w:t xml:space="preserve"> 20</w:t>
-            </w:r>
-            <w:r>
-              <w:rPr>
-                <w:rFonts w:ascii="Archivo" w:eastAsia="Archivo" w:hAnsi="Archivo" w:cs="Archivo"/>
-                <w:i/>
-                <w:sz w:val="20"/>
-                <w:szCs w:val="20"/>
-                <w:lang w:val="en-US"/>
-              </w:rPr>
-              <w:t>23</w:t>
-            </w:r>
-          </w:p>
-          <w:p>
-            <w:pPr>
-              <w:pStyle w:val="ListParagraph"/>
-              <w:widowControl w:val="0"/>
-              <w:numPr>
-                <w:ilvl w:val="0"/>
-                <w:numId w:val="2"/>
-              </w:numPr>
-              <w:spacing w:line="288" w:lineRule="auto"/>
-              <w:ind w:right="223"/>
-              <w:rPr>
-                <w:rFonts w:ascii="Archivo" w:eastAsia="Questrial" w:hAnsi="Archivo" w:cs="Questrial"/>
-                <w:b/>
-              </w:rPr>
-            </w:pPr>
-            <w:r>
-              <w:rPr>
-                <w:rFonts w:ascii="Archivo Light" w:eastAsia="Archivo Light" w:hAnsi="Archivo Light" w:cs="Archivo Light"/>
-                <w:sz w:val="18"/>
-                <w:szCs w:val="18"/>
-                <w:lang w:val="en-US"/>
-              </w:rPr>
-              <w:t xml:space="preserve">Developed and Maintained customized modules </w:t>
-            </w:r>
-          </w:p>
-          <w:p>
-            <w:pPr>
-              <w:pStyle w:val="ListParagraph"/>
-              <w:widowControl w:val="0"/>
-              <w:numPr>
-                <w:ilvl w:val="0"/>
-                <w:numId w:val="2"/>
-              </w:numPr>
-              <w:spacing w:line="288" w:lineRule="auto"/>
-              <w:ind w:right="223"/>
-              <w:rPr>
-                <w:rFonts w:ascii="Archivo Light" w:eastAsia="Questrial" w:hAnsi="Archivo Light" w:cs="Questrial"/>
-                <w:b/>
-                <w:sz w:val="18"/>
-                <w:szCs w:val="18"/>
-              </w:rPr>
-            </w:pPr>
-            <w:r>
-              <w:rPr>
-                <w:rFonts w:ascii="Archivo Light" w:eastAsia="Quattrocento Sans" w:hAnsi="Archivo Light" w:cs="Quattrocento Sans"/>
-                <w:sz w:val="18"/>
-                <w:szCs w:val="18"/>
-              </w:rPr>
-              <w:t>Develop a dynamic analytics</w:t>
-            </w:r>
-          </w:p>
-          <w:p>
-            <w:pPr>
-              <w:widowControl w:val="0"/>
-              <w:spacing w:line="288" w:lineRule="auto"/>
-              <w:ind w:right="223"/>
-              <w:rPr>
-                <w:rFonts w:ascii="Archivo" w:eastAsia="Questrial" w:hAnsi="Archivo" w:cs="Questrial"/>
-                <w:b/>
-              </w:rPr>
-            </w:pPr>
-          </w:p>
-          <w:p>
-            <w:pPr>
-              <w:widowControl w:val="0"/>
-              <w:spacing w:line="288" w:lineRule="auto"/>
-              <w:ind w:left="850" w:right="223"/>
-              <w:rPr>
-                <w:rFonts w:ascii="Archivo" w:eastAsia="Archivo SemiBold" w:hAnsi="Archivo" w:cs="Archivo SemiBold"/>
-                <w:sz w:val="20"/>
-                <w:szCs w:val="20"/>
-                <w:lang w:val="en-US"/>
-              </w:rPr>
-            </w:pPr>
-            <w:r>
-              <w:rPr>
-                <w:rFonts w:ascii="Archivo" w:eastAsia="Questrial" w:hAnsi="Archivo" w:cs="Questrial"/>
-                <w:b/>
-              </w:rPr>
-              <w:t>CRESCODE</w:t>
-            </w:r>
-            <w:r>
-              <w:rPr>
-                <w:rFonts w:ascii="Archivo" w:eastAsia="Questrial" w:hAnsi="Archivo" w:cs="Questrial"/>
-                <w:b/>
-                <w:lang w:val="en-US"/>
-              </w:rPr>
-              <w:t xml:space="preserve"> </w:t>
-            </w:r>
-            <w:r>
-              <w:rPr>
-                <w:rFonts w:ascii="Archivo" w:eastAsia="Questrial" w:hAnsi="Archivo" w:cs="Questrial"/>
-                <w:sz w:val="20"/>
-                <w:szCs w:val="20"/>
-                <w:lang w:val="en-US"/>
-              </w:rPr>
-              <w:t>(</w:t>
-            </w:r>
-            <w:r>
-              <w:rPr>
-                <w:rFonts w:ascii="Archivo" w:eastAsia="Questrial" w:hAnsi="Archivo" w:cs="Questrial"/>
-                <w:sz w:val="20"/>
-                <w:szCs w:val="20"/>
-                <w:lang w:val="en-US"/>
-              </w:rPr>
-              <w:t xml:space="preserve"> </w:t>
-            </w:r>
-            <w:r>
-              <w:rPr>
-                <w:rFonts w:ascii="Archivo Light" w:eastAsia="Archivo SemiBold" w:hAnsi="Archivo Light" w:cs="Archivo SemiBold"/>
-                <w:sz w:val="20"/>
-                <w:szCs w:val="20"/>
-                <w:lang w:val="en-US"/>
-              </w:rPr>
-              <w:t>API</w:t>
-            </w:r>
-            <w:r>
-              <w:rPr>
-                <w:rFonts w:ascii="Archivo Light" w:eastAsia="Archivo SemiBold" w:hAnsi="Archivo Light" w:cs="Archivo SemiBold"/>
-                <w:sz w:val="20"/>
-                <w:szCs w:val="20"/>
-                <w:lang w:val="en-US"/>
-              </w:rPr>
-              <w:t xml:space="preserve"> Engineer )</w:t>
-            </w:r>
-          </w:p>
-          <w:p>
-            <w:pPr>
-              <w:widowControl w:val="0"/>
-              <w:spacing w:line="288" w:lineRule="auto"/>
-              <w:ind w:left="850" w:right="223"/>
-              <w:rPr>
-                <w:rFonts w:ascii="Archivo Light" w:eastAsia="Archivo SemiBold" w:hAnsi="Archivo Light" w:cs="Archivo SemiBold"/>
-                <w:sz w:val="20"/>
-                <w:szCs w:val="20"/>
-              </w:rPr>
-            </w:pPr>
-            <w:r>
-              <w:rPr>
-                <w:rFonts w:ascii="Archivo Light" w:eastAsia="Archivo SemiBold" w:hAnsi="Archivo Light" w:cs="Archivo SemiBold"/>
-                <w:sz w:val="20"/>
-                <w:szCs w:val="20"/>
-                <w:lang w:val="en-US"/>
-              </w:rPr>
-              <w:t>Italy based</w:t>
-            </w:r>
-          </w:p>
-          <w:p>
-            <w:pPr>
-              <w:widowControl w:val="0"/>
-              <w:spacing w:line="300" w:lineRule="auto"/>
-              <w:ind w:right="365"/>
-              <w:rPr>
-                <w:rFonts w:ascii="Archivo Light" w:eastAsia="Archivo Light" w:hAnsi="Archivo Light" w:cs="Archivo Light"/>
-                <w:sz w:val="18"/>
-                <w:szCs w:val="18"/>
-                <w:lang w:val="en-US"/>
-              </w:rPr>
-            </w:pPr>
-            <w:r>
-              <w:rPr>
-                <w:rFonts w:ascii="Archivo" w:eastAsia="Archivo" w:hAnsi="Archivo" w:cs="Archivo"/>
-                <w:i/>
-                <w:sz w:val="20"/>
-                <w:szCs w:val="20"/>
-                <w:lang w:val="en-US"/>
-              </w:rPr>
-              <w:t xml:space="preserve">                 </w:t>
-            </w:r>
-            <w:r>
-              <w:rPr>
-                <w:rFonts w:ascii="Archivo" w:eastAsia="Archivo" w:hAnsi="Archivo" w:cs="Archivo"/>
-                <w:i/>
-                <w:sz w:val="20"/>
-                <w:szCs w:val="20"/>
-                <w:lang w:val="en-US"/>
-              </w:rPr>
-              <w:t>Dec</w:t>
-            </w:r>
-            <w:r>
-              <w:rPr>
-                <w:rFonts w:ascii="Archivo" w:eastAsia="Archivo" w:hAnsi="Archivo" w:cs="Archivo"/>
-                <w:i/>
-                <w:sz w:val="20"/>
-                <w:szCs w:val="20"/>
-              </w:rPr>
-              <w:t xml:space="preserve"> 20</w:t>
-            </w:r>
-            <w:r>
-              <w:rPr>
-                <w:rFonts w:ascii="Archivo" w:eastAsia="Archivo" w:hAnsi="Archivo" w:cs="Archivo"/>
-                <w:i/>
-                <w:sz w:val="20"/>
-                <w:szCs w:val="20"/>
-                <w:lang w:val="en-US"/>
-              </w:rPr>
-              <w:t>19</w:t>
-            </w:r>
-            <w:r>
-              <w:rPr>
-                <w:rFonts w:ascii="Archivo" w:eastAsia="Archivo" w:hAnsi="Archivo" w:cs="Archivo"/>
-                <w:i/>
-                <w:sz w:val="20"/>
-                <w:szCs w:val="20"/>
-              </w:rPr>
-              <w:t xml:space="preserve"> – </w:t>
-            </w:r>
-            <w:r>
-              <w:rPr>
-                <w:rFonts w:ascii="Archivo" w:eastAsia="Archivo" w:hAnsi="Archivo" w:cs="Archivo"/>
-                <w:i/>
-                <w:sz w:val="20"/>
-                <w:szCs w:val="20"/>
-                <w:lang w:val="en-US"/>
-              </w:rPr>
-              <w:t>Sept. 2023</w:t>
-            </w:r>
-          </w:p>
-          <w:p>
-            <w:pPr>
-              <w:widowControl w:val="0"/>
-              <w:numPr>
-                <w:ilvl w:val="0"/>
-                <w:numId w:val="2"/>
-              </w:numPr>
-              <w:spacing w:line="300" w:lineRule="auto"/>
-              <w:ind w:right="365"/>
-              <w:rPr>
-                <w:rFonts w:ascii="Archivo Light" w:eastAsia="Archivo Light" w:hAnsi="Archivo Light" w:cs="Archivo Light"/>
-                <w:sz w:val="18"/>
-                <w:szCs w:val="18"/>
-              </w:rPr>
-            </w:pPr>
-            <w:r>
-              <w:rPr>
-                <w:rFonts w:ascii="Archivo Light" w:eastAsia="Archivo Light" w:hAnsi="Archivo Light" w:cs="Archivo Light"/>
-                <w:sz w:val="18"/>
-                <w:szCs w:val="18"/>
-                <w:lang w:val="en-US"/>
-              </w:rPr>
-              <w:t xml:space="preserve">Developed/Setup and maintained customized modules with </w:t>
-            </w:r>
-            <w:proofErr w:type="spellStart"/>
-            <w:r>
-              <w:rPr>
-                <w:rFonts w:ascii="Archivo Light" w:eastAsia="Archivo Light" w:hAnsi="Archivo Light" w:cs="Archivo Light"/>
-                <w:sz w:val="18"/>
-                <w:szCs w:val="18"/>
-                <w:lang w:val="en-US"/>
-              </w:rPr>
-              <w:t>laravel</w:t>
-            </w:r>
-            <w:proofErr w:type="spellEnd"/>
-            <w:r>
-              <w:rPr>
-                <w:rFonts w:ascii="Archivo Light" w:eastAsia="Archivo Light" w:hAnsi="Archivo Light" w:cs="Archivo Light"/>
-                <w:sz w:val="18"/>
-                <w:szCs w:val="18"/>
-                <w:lang w:val="en-US"/>
-              </w:rPr>
-              <w:t xml:space="preserve"> </w:t>
-            </w:r>
-            <w:proofErr w:type="spellStart"/>
-            <w:r>
-              <w:rPr>
-                <w:rFonts w:ascii="Archivo Light" w:eastAsia="Archivo Light" w:hAnsi="Archivo Light" w:cs="Archivo Light"/>
-                <w:sz w:val="18"/>
-                <w:szCs w:val="18"/>
-                <w:lang w:val="en-US"/>
-              </w:rPr>
-              <w:t>vue</w:t>
-            </w:r>
-            <w:proofErr w:type="spellEnd"/>
-            <w:r>
-              <w:rPr>
-                <w:rFonts w:ascii="Archivo Light" w:eastAsia="Archivo Light" w:hAnsi="Archivo Light" w:cs="Archivo Light"/>
-                <w:sz w:val="18"/>
-                <w:szCs w:val="18"/>
-                <w:lang w:val="en-US"/>
-              </w:rPr>
-              <w:t xml:space="preserve">, </w:t>
-            </w:r>
-            <w:proofErr w:type="spellStart"/>
-            <w:r>
-              <w:rPr>
-                <w:rFonts w:ascii="Archivo Light" w:eastAsia="Archivo Light" w:hAnsi="Archivo Light" w:cs="Archivo Light"/>
-                <w:sz w:val="18"/>
-                <w:szCs w:val="18"/>
-                <w:lang w:val="en-US"/>
-              </w:rPr>
-              <w:t>vuex</w:t>
-            </w:r>
-            <w:proofErr w:type="spellEnd"/>
-            <w:r>
-              <w:rPr>
-                <w:rFonts w:ascii="Archivo Light" w:eastAsia="Archivo Light" w:hAnsi="Archivo Light" w:cs="Archivo Light"/>
-                <w:sz w:val="18"/>
-                <w:szCs w:val="18"/>
-                <w:lang w:val="en-US"/>
-              </w:rPr>
-              <w:t xml:space="preserve">, typescript, </w:t>
-            </w:r>
-            <w:proofErr w:type="spellStart"/>
-            <w:r>
-              <w:rPr>
-                <w:rFonts w:ascii="Archivo Light" w:eastAsia="Archivo Light" w:hAnsi="Archivo Light" w:cs="Archivo Light"/>
-                <w:sz w:val="18"/>
-                <w:szCs w:val="18"/>
-                <w:lang w:val="en-US"/>
-              </w:rPr>
-              <w:t>vue</w:t>
-            </w:r>
-            <w:proofErr w:type="spellEnd"/>
-            <w:r>
-              <w:rPr>
-                <w:rFonts w:ascii="Archivo Light" w:eastAsia="Archivo Light" w:hAnsi="Archivo Light" w:cs="Archivo Light"/>
-                <w:sz w:val="18"/>
-                <w:szCs w:val="18"/>
-                <w:lang w:val="en-US"/>
-              </w:rPr>
-              <w:t xml:space="preserve"> SPA, </w:t>
-            </w:r>
-            <w:proofErr w:type="spellStart"/>
-            <w:r>
-              <w:rPr>
-                <w:rFonts w:ascii="Archivo Light" w:eastAsia="Archivo Light" w:hAnsi="Archivo Light" w:cs="Archivo Light"/>
-                <w:sz w:val="18"/>
-                <w:szCs w:val="18"/>
-                <w:lang w:val="en-US"/>
-              </w:rPr>
-              <w:t>vue</w:t>
-            </w:r>
-            <w:proofErr w:type="spellEnd"/>
-            <w:r>
-              <w:rPr>
-                <w:rFonts w:ascii="Archivo Light" w:eastAsia="Archivo Light" w:hAnsi="Archivo Light" w:cs="Archivo Light"/>
-                <w:sz w:val="18"/>
-                <w:szCs w:val="18"/>
-                <w:lang w:val="en-US"/>
-              </w:rPr>
-              <w:t xml:space="preserve"> PWA, Rest </w:t>
-            </w:r>
-            <w:proofErr w:type="spellStart"/>
-            <w:r>
-              <w:rPr>
-                <w:rFonts w:ascii="Archivo Light" w:eastAsia="Archivo Light" w:hAnsi="Archivo Light" w:cs="Archivo Light"/>
-                <w:sz w:val="18"/>
-                <w:szCs w:val="18"/>
-                <w:lang w:val="en-US"/>
-              </w:rPr>
-              <w:t>api's</w:t>
-            </w:r>
-            <w:proofErr w:type="spellEnd"/>
-            <w:r>
-              <w:rPr>
-                <w:rFonts w:ascii="Archivo Light" w:eastAsia="Archivo Light" w:hAnsi="Archivo Light" w:cs="Archivo Light"/>
-                <w:sz w:val="18"/>
-                <w:szCs w:val="18"/>
-                <w:lang w:val="en-US"/>
-              </w:rPr>
-              <w:t xml:space="preserve">, </w:t>
-            </w:r>
-            <w:proofErr w:type="spellStart"/>
-            <w:r>
-              <w:rPr>
-                <w:rFonts w:ascii="Archivo Light" w:eastAsia="Archivo Light" w:hAnsi="Archivo Light" w:cs="Archivo Light"/>
-                <w:sz w:val="18"/>
-                <w:szCs w:val="18"/>
-                <w:lang w:val="en-US"/>
-              </w:rPr>
-              <w:t>mysql</w:t>
-            </w:r>
-            <w:proofErr w:type="spellEnd"/>
-            <w:r>
-              <w:rPr>
-                <w:rFonts w:ascii="Archivo Light" w:eastAsia="Archivo Light" w:hAnsi="Archivo Light" w:cs="Archivo Light"/>
-                <w:sz w:val="18"/>
-                <w:szCs w:val="18"/>
-                <w:lang w:val="en-US"/>
-              </w:rPr>
-              <w:t xml:space="preserve">, </w:t>
-            </w:r>
-            <w:proofErr w:type="spellStart"/>
-            <w:r>
-              <w:rPr>
-                <w:rFonts w:ascii="Archivo Light" w:eastAsia="Archivo Light" w:hAnsi="Archivo Light" w:cs="Archivo Light"/>
-                <w:sz w:val="18"/>
-                <w:szCs w:val="18"/>
-                <w:lang w:val="en-US"/>
-              </w:rPr>
-              <w:t>jquery</w:t>
-            </w:r>
-            <w:proofErr w:type="spellEnd"/>
-            <w:r>
-              <w:rPr>
-                <w:rFonts w:ascii="Archivo Light" w:eastAsia="Archivo Light" w:hAnsi="Archivo Light" w:cs="Archivo Light"/>
-                <w:sz w:val="18"/>
-                <w:szCs w:val="18"/>
-                <w:lang w:val="en-US"/>
-              </w:rPr>
-              <w:t xml:space="preserve">, sass, swagger, node </w:t>
-            </w:r>
-            <w:proofErr w:type="spellStart"/>
-            <w:r>
-              <w:rPr>
-                <w:rFonts w:ascii="Archivo Light" w:eastAsia="Archivo Light" w:hAnsi="Archivo Light" w:cs="Archivo Light"/>
-                <w:sz w:val="18"/>
-                <w:szCs w:val="18"/>
-                <w:lang w:val="en-US"/>
-              </w:rPr>
-              <w:t>js</w:t>
-            </w:r>
-            <w:proofErr w:type="spellEnd"/>
-            <w:r>
-              <w:rPr>
-                <w:rFonts w:ascii="Archivo Light" w:eastAsia="Archivo Light" w:hAnsi="Archivo Light" w:cs="Archivo Light"/>
-                <w:sz w:val="18"/>
-                <w:szCs w:val="18"/>
-                <w:lang w:val="en-US"/>
-              </w:rPr>
-              <w:t xml:space="preserve">, react, </w:t>
-            </w:r>
-            <w:proofErr w:type="spellStart"/>
-            <w:r>
-              <w:rPr>
-                <w:rFonts w:ascii="Archivo Light" w:eastAsia="Archivo Light" w:hAnsi="Archivo Light" w:cs="Archivo Light"/>
-                <w:sz w:val="18"/>
-                <w:szCs w:val="18"/>
-                <w:lang w:val="en-US"/>
-              </w:rPr>
-              <w:t>redux</w:t>
-            </w:r>
-            <w:proofErr w:type="spellEnd"/>
-            <w:r>
-              <w:rPr>
-                <w:rFonts w:ascii="Archivo Light" w:eastAsia="Archivo Light" w:hAnsi="Archivo Light" w:cs="Archivo Light"/>
-                <w:sz w:val="18"/>
-                <w:szCs w:val="18"/>
-                <w:lang w:val="en-US"/>
-              </w:rPr>
-              <w:t>.</w:t>
-            </w:r>
+              <w:ind w:left="1170" w:right="365"/>
+              <w:rPr>
+                <w:rFonts w:ascii="Archivo Light" w:eastAsia="Archivo Light" w:hAnsi="Archivo Light" w:cs="Archivo Light"/>
+                <w:sz w:val="18"/>
+                <w:szCs w:val="18"/>
+              </w:rPr>
+            </w:pPr>
           </w:p>
         </w:tc>
       </w:tr>
@@ -5190,7 +5038,7 @@
       <w:lvlText w:val="●"/>
       <w:lvlJc w:val="left"/>
       <w:pPr>
-        <w:ind w:left="-270" w:hanging="360"/>
+        <w:ind w:left="-5470" w:hanging="360"/>
       </w:pPr>
       <w:rPr>
         <w:u w:val="none"/>
@@ -5202,7 +5050,7 @@
       <w:lvlText w:val="○"/>
       <w:lvlJc w:val="left"/>
       <w:pPr>
-        <w:ind w:left="270" w:hanging="360"/>
+        <w:ind w:left="-4930" w:hanging="360"/>
       </w:pPr>
       <w:rPr>
         <w:u w:val="none"/>
@@ -5214,7 +5062,7 @@
       <w:lvlText w:val="■"/>
       <w:lvlJc w:val="left"/>
       <w:pPr>
-        <w:ind w:left="990" w:hanging="360"/>
+        <w:ind w:left="-4210" w:hanging="360"/>
       </w:pPr>
       <w:rPr>
         <w:u w:val="none"/>
@@ -5226,7 +5074,7 @@
       <w:lvlText w:val="●"/>
       <w:lvlJc w:val="left"/>
       <w:pPr>
-        <w:ind w:left="1710" w:hanging="360"/>
+        <w:ind w:left="-3490" w:hanging="360"/>
       </w:pPr>
       <w:rPr>
         <w:u w:val="none"/>
@@ -5238,7 +5086,7 @@
       <w:lvlText w:val="○"/>
       <w:lvlJc w:val="left"/>
       <w:pPr>
-        <w:ind w:left="2430" w:hanging="360"/>
+        <w:ind w:left="-2770" w:hanging="360"/>
       </w:pPr>
       <w:rPr>
         <w:u w:val="none"/>
@@ -5250,7 +5098,7 @@
       <w:lvlText w:val="■"/>
       <w:lvlJc w:val="left"/>
       <w:pPr>
-        <w:ind w:left="3150" w:hanging="360"/>
+        <w:ind w:left="-2050" w:hanging="360"/>
       </w:pPr>
       <w:rPr>
         <w:u w:val="none"/>
@@ -5262,7 +5110,7 @@
       <w:lvlText w:val="●"/>
       <w:lvlJc w:val="left"/>
       <w:pPr>
-        <w:ind w:left="3870" w:hanging="360"/>
+        <w:ind w:left="-1330" w:hanging="360"/>
       </w:pPr>
       <w:rPr>
         <w:u w:val="none"/>
@@ -5274,7 +5122,7 @@
       <w:lvlText w:val="○"/>
       <w:lvlJc w:val="left"/>
       <w:pPr>
-        <w:ind w:left="4590" w:hanging="360"/>
+        <w:ind w:left="-610" w:hanging="360"/>
       </w:pPr>
       <w:rPr>
         <w:u w:val="none"/>
@@ -5286,7 +5134,7 @@
       <w:lvlText w:val="■"/>
       <w:lvlJc w:val="left"/>
       <w:pPr>
-        <w:ind w:left="5310" w:hanging="360"/>
+        <w:ind w:left="110" w:hanging="360"/>
       </w:pPr>
       <w:rPr>
         <w:u w:val="none"/>
@@ -5969,6 +5817,119 @@
     </w:lvl>
   </w:abstractNum>
   <w:abstractNum w:abstractNumId="6" w15:restartNumberingAfterBreak="0">
+    <w:nsid w:val="4D690018"/>
+    <w:multiLevelType w:val="hybridMultilevel"/>
+    <w:tmpl w:val="A914D778"/>
+    <w:lvl w:ilvl="0" w:tplc="04090001">
+      <w:start w:val="1"/>
+      <w:numFmt w:val="bullet"/>
+      <w:lvlText w:val=""/>
+      <w:lvlJc w:val="left"/>
+      <w:pPr>
+        <w:ind w:left="720" w:hanging="360"/>
+      </w:pPr>
+      <w:rPr>
+        <w:rFonts w:ascii="Symbol" w:hAnsi="Symbol" w:hint="default"/>
+      </w:rPr>
+    </w:lvl>
+    <w:lvl w:ilvl="1" w:tplc="04090003" w:tentative="1">
+      <w:start w:val="1"/>
+      <w:numFmt w:val="bullet"/>
+      <w:lvlText w:val="o"/>
+      <w:lvlJc w:val="left"/>
+      <w:pPr>
+        <w:ind w:left="1440" w:hanging="360"/>
+      </w:pPr>
+      <w:rPr>
+        <w:rFonts w:ascii="Courier New" w:hAnsi="Courier New" w:cs="Courier New" w:hint="default"/>
+      </w:rPr>
+    </w:lvl>
+    <w:lvl w:ilvl="2" w:tplc="04090005" w:tentative="1">
+      <w:start w:val="1"/>
+      <w:numFmt w:val="bullet"/>
+      <w:lvlText w:val=""/>
+      <w:lvlJc w:val="left"/>
+      <w:pPr>
+        <w:ind w:left="2160" w:hanging="360"/>
+      </w:pPr>
+      <w:rPr>
+        <w:rFonts w:ascii="Wingdings" w:hAnsi="Wingdings" w:hint="default"/>
+      </w:rPr>
+    </w:lvl>
+    <w:lvl w:ilvl="3" w:tplc="04090001" w:tentative="1">
+      <w:start w:val="1"/>
+      <w:numFmt w:val="bullet"/>
+      <w:lvlText w:val=""/>
+      <w:lvlJc w:val="left"/>
+      <w:pPr>
+        <w:ind w:left="2880" w:hanging="360"/>
+      </w:pPr>
+      <w:rPr>
+        <w:rFonts w:ascii="Symbol" w:hAnsi="Symbol" w:hint="default"/>
+      </w:rPr>
+    </w:lvl>
+    <w:lvl w:ilvl="4" w:tplc="04090003" w:tentative="1">
+      <w:start w:val="1"/>
+      <w:numFmt w:val="bullet"/>
+      <w:lvlText w:val="o"/>
+      <w:lvlJc w:val="left"/>
+      <w:pPr>
+        <w:ind w:left="3600" w:hanging="360"/>
+      </w:pPr>
+      <w:rPr>
+        <w:rFonts w:ascii="Courier New" w:hAnsi="Courier New" w:cs="Courier New" w:hint="default"/>
+      </w:rPr>
+    </w:lvl>
+    <w:lvl w:ilvl="5" w:tplc="04090005" w:tentative="1">
+      <w:start w:val="1"/>
+      <w:numFmt w:val="bullet"/>
+      <w:lvlText w:val=""/>
+      <w:lvlJc w:val="left"/>
+      <w:pPr>
+        <w:ind w:left="4320" w:hanging="360"/>
+      </w:pPr>
+      <w:rPr>
+        <w:rFonts w:ascii="Wingdings" w:hAnsi="Wingdings" w:hint="default"/>
+      </w:rPr>
+    </w:lvl>
+    <w:lvl w:ilvl="6" w:tplc="04090001" w:tentative="1">
+      <w:start w:val="1"/>
+      <w:numFmt w:val="bullet"/>
+      <w:lvlText w:val=""/>
+      <w:lvlJc w:val="left"/>
+      <w:pPr>
+        <w:ind w:left="5040" w:hanging="360"/>
+      </w:pPr>
+      <w:rPr>
+        <w:rFonts w:ascii="Symbol" w:hAnsi="Symbol" w:hint="default"/>
+      </w:rPr>
+    </w:lvl>
+    <w:lvl w:ilvl="7" w:tplc="04090003" w:tentative="1">
+      <w:start w:val="1"/>
+      <w:numFmt w:val="bullet"/>
+      <w:lvlText w:val="o"/>
+      <w:lvlJc w:val="left"/>
+      <w:pPr>
+        <w:ind w:left="5760" w:hanging="360"/>
+      </w:pPr>
+      <w:rPr>
+        <w:rFonts w:ascii="Courier New" w:hAnsi="Courier New" w:cs="Courier New" w:hint="default"/>
+      </w:rPr>
+    </w:lvl>
+    <w:lvl w:ilvl="8" w:tplc="04090005" w:tentative="1">
+      <w:start w:val="1"/>
+      <w:numFmt w:val="bullet"/>
+      <w:lvlText w:val=""/>
+      <w:lvlJc w:val="left"/>
+      <w:pPr>
+        <w:ind w:left="6480" w:hanging="360"/>
+      </w:pPr>
+      <w:rPr>
+        <w:rFonts w:ascii="Wingdings" w:hAnsi="Wingdings" w:hint="default"/>
+      </w:rPr>
+    </w:lvl>
+  </w:abstractNum>
+  <w:abstractNum w:abstractNumId="7" w15:restartNumberingAfterBreak="0">
     <w:nsid w:val="4DD9449B"/>
     <w:multiLevelType w:val="multilevel"/>
     <w:tmpl w:val="3EBAE330"/>
@@ -6117,7 +6078,7 @@
       </w:rPr>
     </w:lvl>
   </w:abstractNum>
-  <w:abstractNum w:abstractNumId="7" w15:restartNumberingAfterBreak="0">
+  <w:abstractNum w:abstractNumId="8" w15:restartNumberingAfterBreak="0">
     <w:nsid w:val="5ACA4D12"/>
     <w:multiLevelType w:val="multilevel"/>
     <w:tmpl w:val="BCC6A136"/>
@@ -6266,7 +6227,120 @@
       </w:rPr>
     </w:lvl>
   </w:abstractNum>
-  <w:abstractNum w:abstractNumId="8" w15:restartNumberingAfterBreak="0">
+  <w:abstractNum w:abstractNumId="9" w15:restartNumberingAfterBreak="0">
+    <w:nsid w:val="6CDC0E03"/>
+    <w:multiLevelType w:val="hybridMultilevel"/>
+    <w:tmpl w:val="7CA0981E"/>
+    <w:lvl w:ilvl="0" w:tplc="04090003">
+      <w:start w:val="1"/>
+      <w:numFmt w:val="bullet"/>
+      <w:lvlText w:val="o"/>
+      <w:lvlJc w:val="left"/>
+      <w:pPr>
+        <w:ind w:left="2520" w:hanging="360"/>
+      </w:pPr>
+      <w:rPr>
+        <w:rFonts w:ascii="Courier New" w:hAnsi="Courier New" w:cs="Courier New" w:hint="default"/>
+      </w:rPr>
+    </w:lvl>
+    <w:lvl w:ilvl="1" w:tplc="04090003" w:tentative="1">
+      <w:start w:val="1"/>
+      <w:numFmt w:val="bullet"/>
+      <w:lvlText w:val="o"/>
+      <w:lvlJc w:val="left"/>
+      <w:pPr>
+        <w:ind w:left="3240" w:hanging="360"/>
+      </w:pPr>
+      <w:rPr>
+        <w:rFonts w:ascii="Courier New" w:hAnsi="Courier New" w:cs="Courier New" w:hint="default"/>
+      </w:rPr>
+    </w:lvl>
+    <w:lvl w:ilvl="2" w:tplc="04090005" w:tentative="1">
+      <w:start w:val="1"/>
+      <w:numFmt w:val="bullet"/>
+      <w:lvlText w:val=""/>
+      <w:lvlJc w:val="left"/>
+      <w:pPr>
+        <w:ind w:left="3960" w:hanging="360"/>
+      </w:pPr>
+      <w:rPr>
+        <w:rFonts w:ascii="Wingdings" w:hAnsi="Wingdings" w:hint="default"/>
+      </w:rPr>
+    </w:lvl>
+    <w:lvl w:ilvl="3" w:tplc="04090001" w:tentative="1">
+      <w:start w:val="1"/>
+      <w:numFmt w:val="bullet"/>
+      <w:lvlText w:val=""/>
+      <w:lvlJc w:val="left"/>
+      <w:pPr>
+        <w:ind w:left="4680" w:hanging="360"/>
+      </w:pPr>
+      <w:rPr>
+        <w:rFonts w:ascii="Symbol" w:hAnsi="Symbol" w:hint="default"/>
+      </w:rPr>
+    </w:lvl>
+    <w:lvl w:ilvl="4" w:tplc="04090003" w:tentative="1">
+      <w:start w:val="1"/>
+      <w:numFmt w:val="bullet"/>
+      <w:lvlText w:val="o"/>
+      <w:lvlJc w:val="left"/>
+      <w:pPr>
+        <w:ind w:left="5400" w:hanging="360"/>
+      </w:pPr>
+      <w:rPr>
+        <w:rFonts w:ascii="Courier New" w:hAnsi="Courier New" w:cs="Courier New" w:hint="default"/>
+      </w:rPr>
+    </w:lvl>
+    <w:lvl w:ilvl="5" w:tplc="04090005" w:tentative="1">
+      <w:start w:val="1"/>
+      <w:numFmt w:val="bullet"/>
+      <w:lvlText w:val=""/>
+      <w:lvlJc w:val="left"/>
+      <w:pPr>
+        <w:ind w:left="6120" w:hanging="360"/>
+      </w:pPr>
+      <w:rPr>
+        <w:rFonts w:ascii="Wingdings" w:hAnsi="Wingdings" w:hint="default"/>
+      </w:rPr>
+    </w:lvl>
+    <w:lvl w:ilvl="6" w:tplc="04090001" w:tentative="1">
+      <w:start w:val="1"/>
+      <w:numFmt w:val="bullet"/>
+      <w:lvlText w:val=""/>
+      <w:lvlJc w:val="left"/>
+      <w:pPr>
+        <w:ind w:left="6840" w:hanging="360"/>
+      </w:pPr>
+      <w:rPr>
+        <w:rFonts w:ascii="Symbol" w:hAnsi="Symbol" w:hint="default"/>
+      </w:rPr>
+    </w:lvl>
+    <w:lvl w:ilvl="7" w:tplc="04090003" w:tentative="1">
+      <w:start w:val="1"/>
+      <w:numFmt w:val="bullet"/>
+      <w:lvlText w:val="o"/>
+      <w:lvlJc w:val="left"/>
+      <w:pPr>
+        <w:ind w:left="7560" w:hanging="360"/>
+      </w:pPr>
+      <w:rPr>
+        <w:rFonts w:ascii="Courier New" w:hAnsi="Courier New" w:cs="Courier New" w:hint="default"/>
+      </w:rPr>
+    </w:lvl>
+    <w:lvl w:ilvl="8" w:tplc="04090005" w:tentative="1">
+      <w:start w:val="1"/>
+      <w:numFmt w:val="bullet"/>
+      <w:lvlText w:val=""/>
+      <w:lvlJc w:val="left"/>
+      <w:pPr>
+        <w:ind w:left="8280" w:hanging="360"/>
+      </w:pPr>
+      <w:rPr>
+        <w:rFonts w:ascii="Wingdings" w:hAnsi="Wingdings" w:hint="default"/>
+      </w:rPr>
+    </w:lvl>
+  </w:abstractNum>
+  <w:abstractNum w:abstractNumId="10" w15:restartNumberingAfterBreak="0">
     <w:nsid w:val="70D43458"/>
     <w:multiLevelType w:val="multilevel"/>
     <w:tmpl w:val="B1C2D1E0"/>
@@ -6379,7 +6453,7 @@
       </w:rPr>
     </w:lvl>
   </w:abstractNum>
-  <w:abstractNum w:abstractNumId="9" w15:restartNumberingAfterBreak="0">
+  <w:abstractNum w:abstractNumId="11" w15:restartNumberingAfterBreak="0">
     <w:nsid w:val="73CC30D9"/>
     <w:multiLevelType w:val="multilevel"/>
     <w:tmpl w:val="6BDC43B4"/>
@@ -6499,10 +6573,10 @@
     <w:abstractNumId w:val="5"/>
   </w:num>
   <w:num w:numId="3">
-    <w:abstractNumId w:val="9"/>
+    <w:abstractNumId w:val="11"/>
   </w:num>
   <w:num w:numId="4">
-    <w:abstractNumId w:val="8"/>
+    <w:abstractNumId w:val="10"/>
   </w:num>
   <w:num w:numId="5">
     <w:abstractNumId w:val="0"/>
@@ -6511,7 +6585,7 @@
     <w:abstractNumId w:val="2"/>
   </w:num>
   <w:num w:numId="7">
-    <w:abstractNumId w:val="7"/>
+    <w:abstractNumId w:val="8"/>
   </w:num>
   <w:num w:numId="8">
     <w:abstractNumId w:val="4"/>
@@ -6520,6 +6594,12 @@
     <w:abstractNumId w:val="1"/>
   </w:num>
   <w:num w:numId="10">
+    <w:abstractNumId w:val="7"/>
+  </w:num>
+  <w:num w:numId="11">
+    <w:abstractNumId w:val="9"/>
+  </w:num>
+  <w:num w:numId="12">
     <w:abstractNumId w:val="6"/>
   </w:num>
 </w:numbering>

</xml_diff>